<commit_message>
properties table worksfor multi cif
</commit_message>
<xml_diff>
--- a/finalcif/template/test_template_for_multitable.docx
+++ b/finalcif/template/test_template_for_multitable.docx
@@ -138,19 +138,21 @@
               <w:rPr>
                 <w:lang w:val="fr-FR"/>
               </w:rPr>
-              <w:t xml:space="preserve">{%tc for </w:t>
-            </w:r>
-            <w:r>
-              <w:rPr>
-                <w:lang w:val="fr-FR"/>
-              </w:rPr>
-              <w:t>block</w:t>
-            </w:r>
-            <w:r>
-              <w:rPr>
-                <w:lang w:val="fr-FR"/>
-              </w:rPr>
-              <w:t xml:space="preserve"> in blocks %}</w:t>
+              <w:t xml:space="preserve">{%tc </w:t>
+            </w:r>
+            <w:r>
+              <w:rPr>
+                <w:sz w:val="16"/>
+                <w:szCs w:val="20"/>
+                <w:lang w:val="fr-FR"/>
+              </w:rPr>
+              <w:t xml:space="preserve">for block in blocks </w:t>
+            </w:r>
+            <w:r>
+              <w:rPr>
+                <w:lang w:val="fr-FR"/>
+              </w:rPr>
+              <w:t>%}</w:t>
             </w:r>
           </w:p>
         </w:tc>
@@ -168,7 +170,7 @@
               <w:rPr>
                 <w:lang w:val="fr-FR"/>
               </w:rPr>
-              <w:t>{{cif.name}}</w:t>
+              <w:t>{{ block.name }}</w:t>
             </w:r>
           </w:p>
         </w:tc>
@@ -179,6 +181,8 @@
           <w:p>
             <w:pPr>
               <w:rPr>
+                <w:sz w:val="16"/>
+                <w:szCs w:val="20"/>
                 <w:lang w:val="fr-FR"/>
               </w:rPr>
             </w:pPr>
@@ -219,11 +223,23 @@
             </w:pPr>
             <w:r>
               <w:rPr>
-                <w:sz w:val="18"/>
-                <w:szCs w:val="22"/>
-                <w:lang w:val="fr-FR"/>
-              </w:rPr>
-              <w:t>{%tc for block in blocks %}</w:t>
+                <w:lang w:val="fr-FR"/>
+              </w:rPr>
+              <w:t xml:space="preserve">{%tc </w:t>
+            </w:r>
+            <w:r>
+              <w:rPr>
+                <w:sz w:val="16"/>
+                <w:szCs w:val="20"/>
+                <w:lang w:val="fr-FR"/>
+              </w:rPr>
+              <w:t xml:space="preserve">for block in blocks </w:t>
+            </w:r>
+            <w:r>
+              <w:rPr>
+                <w:lang w:val="fr-FR"/>
+              </w:rPr>
+              <w:t>%}</w:t>
             </w:r>
           </w:p>
         </w:tc>
@@ -253,9 +269,11 @@
             </w:r>
             <w:r>
               <w:rPr>
-                <w:lang w:val="fr-FR"/>
-              </w:rPr>
-              <w:t>.</w:t>
+                <w:sz w:val="10"/>
+                <w:szCs w:val="12"/>
+                <w:lang w:val="fr-FR"/>
+              </w:rPr>
+              <w:t>.cif.</w:t>
             </w:r>
             <w:r>
               <w:rPr>
@@ -326,11 +344,23 @@
             </w:pPr>
             <w:r>
               <w:rPr>
-                <w:sz w:val="18"/>
-                <w:szCs w:val="22"/>
-                <w:lang w:val="fr-FR"/>
-              </w:rPr>
-              <w:t>{%tc for block in blocks %}</w:t>
+                <w:lang w:val="fr-FR"/>
+              </w:rPr>
+              <w:t xml:space="preserve">{%tc </w:t>
+            </w:r>
+            <w:r>
+              <w:rPr>
+                <w:sz w:val="16"/>
+                <w:szCs w:val="20"/>
+                <w:lang w:val="fr-FR"/>
+              </w:rPr>
+              <w:t xml:space="preserve">for block in blocks </w:t>
+            </w:r>
+            <w:r>
+              <w:rPr>
+                <w:lang w:val="fr-FR"/>
+              </w:rPr>
+              <w:t>%}</w:t>
             </w:r>
           </w:p>
         </w:tc>
@@ -343,7 +373,14 @@
               <w:t xml:space="preserve">{{ </w:t>
             </w:r>
             <w:r>
-              <w:t>block.</w:t>
+              <w:rPr>
+                <w:sz w:val="11"/>
+                <w:szCs w:val="14"/>
+              </w:rPr>
+              <w:t>block</w:t>
+            </w:r>
+            <w:r>
+              <w:t>.</w:t>
             </w:r>
             <w:r>
               <w:rPr>
@@ -397,11 +434,23 @@
             </w:pPr>
             <w:r>
               <w:rPr>
-                <w:sz w:val="18"/>
-                <w:szCs w:val="22"/>
-                <w:lang w:val="fr-FR"/>
-              </w:rPr>
-              <w:t>{%tc for block in blocks %}</w:t>
+                <w:lang w:val="fr-FR"/>
+              </w:rPr>
+              <w:t xml:space="preserve">{%tc </w:t>
+            </w:r>
+            <w:r>
+              <w:rPr>
+                <w:sz w:val="16"/>
+                <w:szCs w:val="20"/>
+                <w:lang w:val="fr-FR"/>
+              </w:rPr>
+              <w:t xml:space="preserve">for block in blocks </w:t>
+            </w:r>
+            <w:r>
+              <w:rPr>
+                <w:lang w:val="fr-FR"/>
+              </w:rPr>
+              <w:t>%}</w:t>
             </w:r>
           </w:p>
         </w:tc>
@@ -423,7 +472,19 @@
               <w:rPr>
                 <w:sz w:val="10"/>
               </w:rPr>
-              <w:t xml:space="preserve">._chemical_formula_weight </w:t>
+              <w:t>.</w:t>
+            </w:r>
+            <w:r>
+              <w:rPr>
+                <w:sz w:val="10"/>
+              </w:rPr>
+              <w:t>cif.</w:t>
+            </w:r>
+            <w:r>
+              <w:rPr>
+                <w:sz w:val="10"/>
+              </w:rPr>
+              <w:t xml:space="preserve">_chemical_formula_weight </w:t>
             </w:r>
             <w:r>
               <w:t>}}</w:t>
@@ -471,11 +532,23 @@
             </w:pPr>
             <w:r>
               <w:rPr>
-                <w:sz w:val="18"/>
-                <w:szCs w:val="22"/>
-                <w:lang w:val="fr-FR"/>
-              </w:rPr>
-              <w:t>{%tc for block in blocks %}</w:t>
+                <w:lang w:val="fr-FR"/>
+              </w:rPr>
+              <w:t xml:space="preserve">{%tc </w:t>
+            </w:r>
+            <w:r>
+              <w:rPr>
+                <w:sz w:val="16"/>
+                <w:szCs w:val="20"/>
+                <w:lang w:val="fr-FR"/>
+              </w:rPr>
+              <w:t xml:space="preserve">for block in blocks </w:t>
+            </w:r>
+            <w:r>
+              <w:rPr>
+                <w:lang w:val="fr-FR"/>
+              </w:rPr>
+              <w:t>%}</w:t>
             </w:r>
           </w:p>
         </w:tc>
@@ -497,7 +570,19 @@
               <w:rPr>
                 <w:sz w:val="10"/>
               </w:rPr>
-              <w:t>._diffrn_ambient_temperature</w:t>
+              <w:t>.</w:t>
+            </w:r>
+            <w:r>
+              <w:rPr>
+                <w:sz w:val="10"/>
+              </w:rPr>
+              <w:t>cif.</w:t>
+            </w:r>
+            <w:r>
+              <w:rPr>
+                <w:sz w:val="10"/>
+              </w:rPr>
+              <w:t>_diffrn_ambient_temperature</w:t>
             </w:r>
             <w:r>
               <w:t>}}</w:t>
@@ -545,11 +630,23 @@
             </w:pPr>
             <w:r>
               <w:rPr>
-                <w:sz w:val="18"/>
-                <w:szCs w:val="22"/>
-                <w:lang w:val="fr-FR"/>
-              </w:rPr>
-              <w:t>{%tc for block in blocks %}</w:t>
+                <w:lang w:val="fr-FR"/>
+              </w:rPr>
+              <w:t xml:space="preserve">{%tc </w:t>
+            </w:r>
+            <w:r>
+              <w:rPr>
+                <w:sz w:val="16"/>
+                <w:szCs w:val="20"/>
+                <w:lang w:val="fr-FR"/>
+              </w:rPr>
+              <w:t xml:space="preserve">for block in blocks </w:t>
+            </w:r>
+            <w:r>
+              <w:rPr>
+                <w:lang w:val="fr-FR"/>
+              </w:rPr>
+              <w:t>%}</w:t>
             </w:r>
           </w:p>
         </w:tc>
@@ -571,7 +668,19 @@
               <w:rPr>
                 <w:sz w:val="10"/>
               </w:rPr>
-              <w:t xml:space="preserve">._space_group_crystal_system </w:t>
+              <w:t>.</w:t>
+            </w:r>
+            <w:r>
+              <w:rPr>
+                <w:sz w:val="10"/>
+              </w:rPr>
+              <w:t>cif.</w:t>
+            </w:r>
+            <w:r>
+              <w:rPr>
+                <w:sz w:val="10"/>
+              </w:rPr>
+              <w:t xml:space="preserve">_space_group_crystal_system </w:t>
             </w:r>
             <w:r>
               <w:t>}}</w:t>
@@ -619,11 +728,23 @@
             </w:pPr>
             <w:r>
               <w:rPr>
-                <w:sz w:val="18"/>
-                <w:szCs w:val="22"/>
-                <w:lang w:val="fr-FR"/>
-              </w:rPr>
-              <w:t>{%tc for block in blocks %}</w:t>
+                <w:lang w:val="fr-FR"/>
+              </w:rPr>
+              <w:t xml:space="preserve">{%tc </w:t>
+            </w:r>
+            <w:r>
+              <w:rPr>
+                <w:sz w:val="16"/>
+                <w:szCs w:val="20"/>
+                <w:lang w:val="fr-FR"/>
+              </w:rPr>
+              <w:t xml:space="preserve">for block in blocks </w:t>
+            </w:r>
+            <w:r>
+              <w:rPr>
+                <w:lang w:val="fr-FR"/>
+              </w:rPr>
+              <w:t>%}</w:t>
             </w:r>
           </w:p>
         </w:tc>
@@ -656,8 +777,15 @@
             </w:r>
             <w:r>
               <w:rPr>
-                <w:sz w:val="16"/>
-                <w:szCs w:val="20"/>
+                <w:sz w:val="10"/>
+                <w:szCs w:val="12"/>
+              </w:rPr>
+              <w:t>block.</w:t>
+            </w:r>
+            <w:r>
+              <w:rPr>
+                <w:sz w:val="8"/>
+                <w:szCs w:val="10"/>
               </w:rPr>
               <w:t xml:space="preserve">itnum </w:t>
             </w:r>
@@ -713,11 +841,23 @@
             </w:pPr>
             <w:r>
               <w:rPr>
-                <w:sz w:val="18"/>
-                <w:szCs w:val="22"/>
-                <w:lang w:val="fr-FR"/>
-              </w:rPr>
-              <w:t>{%tc for block in blocks %}</w:t>
+                <w:lang w:val="fr-FR"/>
+              </w:rPr>
+              <w:t xml:space="preserve">{%tc </w:t>
+            </w:r>
+            <w:r>
+              <w:rPr>
+                <w:sz w:val="16"/>
+                <w:szCs w:val="20"/>
+                <w:lang w:val="fr-FR"/>
+              </w:rPr>
+              <w:t xml:space="preserve">for block in blocks </w:t>
+            </w:r>
+            <w:r>
+              <w:rPr>
+                <w:lang w:val="fr-FR"/>
+              </w:rPr>
+              <w:t>%}</w:t>
             </w:r>
           </w:p>
         </w:tc>
@@ -733,13 +873,7 @@
               <w:rPr>
                 <w:sz w:val="12"/>
               </w:rPr>
-              <w:t>block</w:t>
-            </w:r>
-            <w:r>
-              <w:rPr>
-                <w:sz w:val="12"/>
-              </w:rPr>
-              <w:t>.cif</w:t>
+              <w:t>block.cif</w:t>
             </w:r>
             <w:r>
               <w:rPr>
@@ -799,11 +933,23 @@
             </w:pPr>
             <w:r>
               <w:rPr>
-                <w:sz w:val="18"/>
-                <w:szCs w:val="22"/>
-                <w:lang w:val="fr-FR"/>
-              </w:rPr>
-              <w:t>{%tc for block in blocks %}</w:t>
+                <w:lang w:val="fr-FR"/>
+              </w:rPr>
+              <w:t xml:space="preserve">{%tc </w:t>
+            </w:r>
+            <w:r>
+              <w:rPr>
+                <w:sz w:val="16"/>
+                <w:szCs w:val="20"/>
+                <w:lang w:val="fr-FR"/>
+              </w:rPr>
+              <w:t xml:space="preserve">for block in blocks </w:t>
+            </w:r>
+            <w:r>
+              <w:rPr>
+                <w:lang w:val="fr-FR"/>
+              </w:rPr>
+              <w:t>%}</w:t>
             </w:r>
           </w:p>
         </w:tc>
@@ -814,6 +960,13 @@
           <w:p>
             <w:r>
               <w:t>{{</w:t>
+            </w:r>
+            <w:r>
+              <w:rPr>
+                <w:sz w:val="10"/>
+                <w:szCs w:val="12"/>
+              </w:rPr>
+              <w:t>block.</w:t>
             </w:r>
             <w:r>
               <w:rPr>
@@ -873,11 +1026,23 @@
             </w:pPr>
             <w:r>
               <w:rPr>
-                <w:sz w:val="18"/>
-                <w:szCs w:val="22"/>
-                <w:lang w:val="fr-FR"/>
-              </w:rPr>
-              <w:t>{%tc for block in blocks %}</w:t>
+                <w:lang w:val="fr-FR"/>
+              </w:rPr>
+              <w:t xml:space="preserve">{%tc </w:t>
+            </w:r>
+            <w:r>
+              <w:rPr>
+                <w:sz w:val="16"/>
+                <w:szCs w:val="20"/>
+                <w:lang w:val="fr-FR"/>
+              </w:rPr>
+              <w:t xml:space="preserve">for block in blocks </w:t>
+            </w:r>
+            <w:r>
+              <w:rPr>
+                <w:lang w:val="fr-FR"/>
+              </w:rPr>
+              <w:t>%}</w:t>
             </w:r>
           </w:p>
         </w:tc>
@@ -888,6 +1053,20 @@
           <w:p>
             <w:r>
               <w:t>{{</w:t>
+            </w:r>
+            <w:r>
+              <w:rPr>
+                <w:sz w:val="10"/>
+                <w:szCs w:val="12"/>
+              </w:rPr>
+              <w:t xml:space="preserve"> </w:t>
+            </w:r>
+            <w:r>
+              <w:rPr>
+                <w:sz w:val="10"/>
+                <w:szCs w:val="12"/>
+              </w:rPr>
+              <w:t>block.</w:t>
             </w:r>
             <w:r>
               <w:rPr>
@@ -953,11 +1132,23 @@
             </w:pPr>
             <w:r>
               <w:rPr>
-                <w:sz w:val="18"/>
-                <w:szCs w:val="22"/>
-                <w:lang w:val="fr-FR"/>
-              </w:rPr>
-              <w:t>{%tc for block in blocks %}</w:t>
+                <w:lang w:val="fr-FR"/>
+              </w:rPr>
+              <w:t xml:space="preserve">{%tc </w:t>
+            </w:r>
+            <w:r>
+              <w:rPr>
+                <w:sz w:val="16"/>
+                <w:szCs w:val="20"/>
+                <w:lang w:val="fr-FR"/>
+              </w:rPr>
+              <w:t xml:space="preserve">for block in blocks </w:t>
+            </w:r>
+            <w:r>
+              <w:rPr>
+                <w:lang w:val="fr-FR"/>
+              </w:rPr>
+              <w:t>%}</w:t>
             </w:r>
           </w:p>
         </w:tc>
@@ -968,6 +1159,20 @@
           <w:p>
             <w:r>
               <w:t>{{</w:t>
+            </w:r>
+            <w:r>
+              <w:rPr>
+                <w:sz w:val="10"/>
+                <w:szCs w:val="12"/>
+              </w:rPr>
+              <w:t xml:space="preserve"> </w:t>
+            </w:r>
+            <w:r>
+              <w:rPr>
+                <w:sz w:val="10"/>
+                <w:szCs w:val="12"/>
+              </w:rPr>
+              <w:t>block.</w:t>
             </w:r>
             <w:r>
               <w:rPr>
@@ -1033,11 +1238,23 @@
             </w:pPr>
             <w:r>
               <w:rPr>
-                <w:sz w:val="18"/>
-                <w:szCs w:val="22"/>
-                <w:lang w:val="fr-FR"/>
-              </w:rPr>
-              <w:t>{%tc for block in blocks %}</w:t>
+                <w:lang w:val="fr-FR"/>
+              </w:rPr>
+              <w:t xml:space="preserve">{%tc </w:t>
+            </w:r>
+            <w:r>
+              <w:rPr>
+                <w:sz w:val="16"/>
+                <w:szCs w:val="20"/>
+                <w:lang w:val="fr-FR"/>
+              </w:rPr>
+              <w:t xml:space="preserve">for block in blocks </w:t>
+            </w:r>
+            <w:r>
+              <w:rPr>
+                <w:lang w:val="fr-FR"/>
+              </w:rPr>
+              <w:t>%}</w:t>
             </w:r>
           </w:p>
         </w:tc>
@@ -1048,6 +1265,20 @@
           <w:p>
             <w:r>
               <w:t>{{</w:t>
+            </w:r>
+            <w:r>
+              <w:rPr>
+                <w:sz w:val="10"/>
+                <w:szCs w:val="12"/>
+              </w:rPr>
+              <w:t xml:space="preserve"> </w:t>
+            </w:r>
+            <w:r>
+              <w:rPr>
+                <w:sz w:val="10"/>
+                <w:szCs w:val="12"/>
+              </w:rPr>
+              <w:t>block.</w:t>
             </w:r>
             <w:r>
               <w:rPr>
@@ -1113,11 +1344,23 @@
             </w:pPr>
             <w:r>
               <w:rPr>
-                <w:sz w:val="18"/>
-                <w:szCs w:val="22"/>
-                <w:lang w:val="fr-FR"/>
-              </w:rPr>
-              <w:t>{%tc for block in blocks %}</w:t>
+                <w:lang w:val="fr-FR"/>
+              </w:rPr>
+              <w:t xml:space="preserve">{%tc </w:t>
+            </w:r>
+            <w:r>
+              <w:rPr>
+                <w:sz w:val="16"/>
+                <w:szCs w:val="20"/>
+                <w:lang w:val="fr-FR"/>
+              </w:rPr>
+              <w:t xml:space="preserve">for block in blocks </w:t>
+            </w:r>
+            <w:r>
+              <w:rPr>
+                <w:lang w:val="fr-FR"/>
+              </w:rPr>
+              <w:t>%}</w:t>
             </w:r>
           </w:p>
         </w:tc>
@@ -1128,6 +1371,20 @@
           <w:p>
             <w:r>
               <w:t>{{</w:t>
+            </w:r>
+            <w:r>
+              <w:rPr>
+                <w:sz w:val="10"/>
+                <w:szCs w:val="12"/>
+              </w:rPr>
+              <w:t xml:space="preserve"> </w:t>
+            </w:r>
+            <w:r>
+              <w:rPr>
+                <w:sz w:val="10"/>
+                <w:szCs w:val="12"/>
+              </w:rPr>
+              <w:t>block.</w:t>
             </w:r>
             <w:r>
               <w:rPr>
@@ -1202,11 +1459,23 @@
             </w:pPr>
             <w:r>
               <w:rPr>
-                <w:sz w:val="18"/>
-                <w:szCs w:val="22"/>
-                <w:lang w:val="fr-FR"/>
-              </w:rPr>
-              <w:t>{%tc for block in blocks %}</w:t>
+                <w:lang w:val="fr-FR"/>
+              </w:rPr>
+              <w:t xml:space="preserve">{%tc </w:t>
+            </w:r>
+            <w:r>
+              <w:rPr>
+                <w:sz w:val="16"/>
+                <w:szCs w:val="20"/>
+                <w:lang w:val="fr-FR"/>
+              </w:rPr>
+              <w:t xml:space="preserve">for block in blocks </w:t>
+            </w:r>
+            <w:r>
+              <w:rPr>
+                <w:lang w:val="fr-FR"/>
+              </w:rPr>
+              <w:t>%}</w:t>
             </w:r>
           </w:p>
         </w:tc>
@@ -1217,6 +1486,20 @@
           <w:p>
             <w:r>
               <w:t>{{</w:t>
+            </w:r>
+            <w:r>
+              <w:rPr>
+                <w:sz w:val="10"/>
+                <w:szCs w:val="12"/>
+              </w:rPr>
+              <w:t xml:space="preserve"> </w:t>
+            </w:r>
+            <w:r>
+              <w:rPr>
+                <w:sz w:val="10"/>
+                <w:szCs w:val="12"/>
+              </w:rPr>
+              <w:t>block.</w:t>
             </w:r>
             <w:r>
               <w:rPr>
@@ -1279,11 +1562,23 @@
             </w:pPr>
             <w:r>
               <w:rPr>
-                <w:sz w:val="18"/>
-                <w:szCs w:val="22"/>
-                <w:lang w:val="fr-FR"/>
-              </w:rPr>
-              <w:t>{%tc for block in blocks %}</w:t>
+                <w:lang w:val="fr-FR"/>
+              </w:rPr>
+              <w:t xml:space="preserve">{%tc </w:t>
+            </w:r>
+            <w:r>
+              <w:rPr>
+                <w:sz w:val="16"/>
+                <w:szCs w:val="20"/>
+                <w:lang w:val="fr-FR"/>
+              </w:rPr>
+              <w:t xml:space="preserve">for block in blocks </w:t>
+            </w:r>
+            <w:r>
+              <w:rPr>
+                <w:lang w:val="fr-FR"/>
+              </w:rPr>
+              <w:t>%}</w:t>
             </w:r>
           </w:p>
         </w:tc>
@@ -1294,6 +1589,20 @@
           <w:p>
             <w:r>
               <w:t>{{</w:t>
+            </w:r>
+            <w:r>
+              <w:rPr>
+                <w:sz w:val="10"/>
+                <w:szCs w:val="12"/>
+              </w:rPr>
+              <w:t xml:space="preserve"> </w:t>
+            </w:r>
+            <w:r>
+              <w:rPr>
+                <w:sz w:val="10"/>
+                <w:szCs w:val="12"/>
+              </w:rPr>
+              <w:t>block.</w:t>
             </w:r>
             <w:r>
               <w:rPr>
@@ -1381,11 +1690,23 @@
             </w:pPr>
             <w:r>
               <w:rPr>
-                <w:sz w:val="18"/>
-                <w:szCs w:val="22"/>
-                <w:lang w:val="fr-FR"/>
-              </w:rPr>
-              <w:t>{%tc for block in blocks %}</w:t>
+                <w:lang w:val="fr-FR"/>
+              </w:rPr>
+              <w:t xml:space="preserve">{%tc </w:t>
+            </w:r>
+            <w:r>
+              <w:rPr>
+                <w:sz w:val="16"/>
+                <w:szCs w:val="20"/>
+                <w:lang w:val="fr-FR"/>
+              </w:rPr>
+              <w:t xml:space="preserve">for block in blocks </w:t>
+            </w:r>
+            <w:r>
+              <w:rPr>
+                <w:lang w:val="fr-FR"/>
+              </w:rPr>
+              <w:t>%}</w:t>
             </w:r>
           </w:p>
         </w:tc>
@@ -1396,6 +1717,20 @@
           <w:p>
             <w:r>
               <w:t>{{</w:t>
+            </w:r>
+            <w:r>
+              <w:rPr>
+                <w:sz w:val="10"/>
+                <w:szCs w:val="12"/>
+              </w:rPr>
+              <w:t xml:space="preserve"> </w:t>
+            </w:r>
+            <w:r>
+              <w:rPr>
+                <w:sz w:val="10"/>
+                <w:szCs w:val="12"/>
+              </w:rPr>
+              <w:t>block.</w:t>
             </w:r>
             <w:r>
               <w:rPr>
@@ -1471,11 +1806,23 @@
             </w:pPr>
             <w:r>
               <w:rPr>
-                <w:sz w:val="18"/>
-                <w:szCs w:val="22"/>
-                <w:lang w:val="fr-FR"/>
-              </w:rPr>
-              <w:t>{%tc for block in blocks %}</w:t>
+                <w:lang w:val="fr-FR"/>
+              </w:rPr>
+              <w:t xml:space="preserve">{%tc </w:t>
+            </w:r>
+            <w:r>
+              <w:rPr>
+                <w:sz w:val="16"/>
+                <w:szCs w:val="20"/>
+                <w:lang w:val="fr-FR"/>
+              </w:rPr>
+              <w:t xml:space="preserve">for block in blocks </w:t>
+            </w:r>
+            <w:r>
+              <w:rPr>
+                <w:lang w:val="fr-FR"/>
+              </w:rPr>
+              <w:t>%}</w:t>
             </w:r>
           </w:p>
         </w:tc>
@@ -1486,6 +1833,20 @@
           <w:p>
             <w:r>
               <w:t>{{</w:t>
+            </w:r>
+            <w:r>
+              <w:rPr>
+                <w:sz w:val="10"/>
+                <w:szCs w:val="12"/>
+              </w:rPr>
+              <w:t xml:space="preserve"> </w:t>
+            </w:r>
+            <w:r>
+              <w:rPr>
+                <w:sz w:val="10"/>
+                <w:szCs w:val="12"/>
+              </w:rPr>
+              <w:t>block.</w:t>
             </w:r>
             <w:r>
               <w:rPr>
@@ -1557,11 +1918,23 @@
             </w:pPr>
             <w:r>
               <w:rPr>
-                <w:sz w:val="18"/>
-                <w:szCs w:val="22"/>
-                <w:lang w:val="fr-FR"/>
-              </w:rPr>
-              <w:t>{%tc for block in blocks %}</w:t>
+                <w:lang w:val="fr-FR"/>
+              </w:rPr>
+              <w:t xml:space="preserve">{%tc </w:t>
+            </w:r>
+            <w:r>
+              <w:rPr>
+                <w:sz w:val="16"/>
+                <w:szCs w:val="20"/>
+                <w:lang w:val="fr-FR"/>
+              </w:rPr>
+              <w:t xml:space="preserve">for block in blocks </w:t>
+            </w:r>
+            <w:r>
+              <w:rPr>
+                <w:lang w:val="fr-FR"/>
+              </w:rPr>
+              <w:t>%}</w:t>
             </w:r>
           </w:p>
         </w:tc>
@@ -1572,6 +1945,20 @@
           <w:p>
             <w:r>
               <w:t>{{</w:t>
+            </w:r>
+            <w:r>
+              <w:rPr>
+                <w:sz w:val="10"/>
+                <w:szCs w:val="12"/>
+              </w:rPr>
+              <w:t xml:space="preserve"> </w:t>
+            </w:r>
+            <w:r>
+              <w:rPr>
+                <w:sz w:val="10"/>
+                <w:szCs w:val="12"/>
+              </w:rPr>
+              <w:t>block.</w:t>
             </w:r>
             <w:r>
               <w:rPr>
@@ -1640,11 +2027,23 @@
             </w:pPr>
             <w:r>
               <w:rPr>
-                <w:sz w:val="18"/>
-                <w:szCs w:val="22"/>
-                <w:lang w:val="fr-FR"/>
-              </w:rPr>
-              <w:t>{%tc for block in blocks %}</w:t>
+                <w:lang w:val="fr-FR"/>
+              </w:rPr>
+              <w:t xml:space="preserve">{%tc </w:t>
+            </w:r>
+            <w:r>
+              <w:rPr>
+                <w:sz w:val="16"/>
+                <w:szCs w:val="20"/>
+                <w:lang w:val="fr-FR"/>
+              </w:rPr>
+              <w:t xml:space="preserve">for block in blocks </w:t>
+            </w:r>
+            <w:r>
+              <w:rPr>
+                <w:lang w:val="fr-FR"/>
+              </w:rPr>
+              <w:t>%}</w:t>
             </w:r>
           </w:p>
         </w:tc>
@@ -1655,6 +2054,20 @@
           <w:p>
             <w:r>
               <w:t>{{</w:t>
+            </w:r>
+            <w:r>
+              <w:rPr>
+                <w:sz w:val="10"/>
+                <w:szCs w:val="12"/>
+              </w:rPr>
+              <w:t xml:space="preserve"> </w:t>
+            </w:r>
+            <w:r>
+              <w:rPr>
+                <w:sz w:val="10"/>
+                <w:szCs w:val="12"/>
+              </w:rPr>
+              <w:t>block.</w:t>
             </w:r>
             <w:r>
               <w:rPr>
@@ -1708,11 +2121,23 @@
             </w:pPr>
             <w:r>
               <w:rPr>
-                <w:sz w:val="18"/>
-                <w:szCs w:val="22"/>
-                <w:lang w:val="fr-FR"/>
-              </w:rPr>
-              <w:t>{%tc for block in blocks %}</w:t>
+                <w:lang w:val="fr-FR"/>
+              </w:rPr>
+              <w:t xml:space="preserve">{%tc </w:t>
+            </w:r>
+            <w:r>
+              <w:rPr>
+                <w:sz w:val="16"/>
+                <w:szCs w:val="20"/>
+                <w:lang w:val="fr-FR"/>
+              </w:rPr>
+              <w:t xml:space="preserve">for block in blocks </w:t>
+            </w:r>
+            <w:r>
+              <w:rPr>
+                <w:lang w:val="fr-FR"/>
+              </w:rPr>
+              <w:t>%}</w:t>
             </w:r>
           </w:p>
         </w:tc>
@@ -1723,6 +2148,20 @@
           <w:p>
             <w:r>
               <w:t>{{</w:t>
+            </w:r>
+            <w:r>
+              <w:rPr>
+                <w:sz w:val="10"/>
+                <w:szCs w:val="12"/>
+              </w:rPr>
+              <w:t xml:space="preserve"> </w:t>
+            </w:r>
+            <w:r>
+              <w:rPr>
+                <w:sz w:val="10"/>
+                <w:szCs w:val="12"/>
+              </w:rPr>
+              <w:t>block.</w:t>
             </w:r>
             <w:r>
               <w:rPr>
@@ -1776,11 +2215,23 @@
             </w:pPr>
             <w:r>
               <w:rPr>
-                <w:sz w:val="18"/>
-                <w:szCs w:val="22"/>
-                <w:lang w:val="fr-FR"/>
-              </w:rPr>
-              <w:t>{%tc for block in blocks %}</w:t>
+                <w:lang w:val="fr-FR"/>
+              </w:rPr>
+              <w:t xml:space="preserve">{%tc </w:t>
+            </w:r>
+            <w:r>
+              <w:rPr>
+                <w:sz w:val="16"/>
+                <w:szCs w:val="20"/>
+                <w:lang w:val="fr-FR"/>
+              </w:rPr>
+              <w:t xml:space="preserve">for block in blocks </w:t>
+            </w:r>
+            <w:r>
+              <w:rPr>
+                <w:lang w:val="fr-FR"/>
+              </w:rPr>
+              <w:t>%}</w:t>
             </w:r>
           </w:p>
         </w:tc>
@@ -1791,6 +2242,20 @@
           <w:p>
             <w:r>
               <w:t>{{</w:t>
+            </w:r>
+            <w:r>
+              <w:rPr>
+                <w:sz w:val="10"/>
+                <w:szCs w:val="12"/>
+              </w:rPr>
+              <w:t xml:space="preserve"> </w:t>
+            </w:r>
+            <w:r>
+              <w:rPr>
+                <w:sz w:val="10"/>
+                <w:szCs w:val="12"/>
+              </w:rPr>
+              <w:t>block.</w:t>
             </w:r>
             <w:r>
               <w:rPr>
@@ -1850,11 +2315,23 @@
             </w:pPr>
             <w:r>
               <w:rPr>
-                <w:sz w:val="18"/>
-                <w:szCs w:val="22"/>
-                <w:lang w:val="fr-FR"/>
-              </w:rPr>
-              <w:t>{%tc for block in blocks %}</w:t>
+                <w:lang w:val="fr-FR"/>
+              </w:rPr>
+              <w:t xml:space="preserve">{%tc </w:t>
+            </w:r>
+            <w:r>
+              <w:rPr>
+                <w:sz w:val="16"/>
+                <w:szCs w:val="20"/>
+                <w:lang w:val="fr-FR"/>
+              </w:rPr>
+              <w:t xml:space="preserve">for block in blocks </w:t>
+            </w:r>
+            <w:r>
+              <w:rPr>
+                <w:lang w:val="fr-FR"/>
+              </w:rPr>
+              <w:t>%}</w:t>
             </w:r>
           </w:p>
         </w:tc>
@@ -1868,6 +2345,20 @@
             </w:r>
             <w:r>
               <w:rPr>
+                <w:sz w:val="10"/>
+                <w:szCs w:val="12"/>
+              </w:rPr>
+              <w:t xml:space="preserve"> </w:t>
+            </w:r>
+            <w:r>
+              <w:rPr>
+                <w:sz w:val="10"/>
+                <w:szCs w:val="12"/>
+              </w:rPr>
+              <w:t>block.</w:t>
+            </w:r>
+            <w:r>
+              <w:rPr>
                 <w:sz w:val="14"/>
               </w:rPr>
               <w:t>radiation</w:t>
@@ -1879,13 +2370,40 @@
               <w:rPr>
                 <w:sz w:val="12"/>
               </w:rPr>
-              <w:t>{%if wavelength%}</w:t>
+              <w:t xml:space="preserve">{%if </w:t>
+            </w:r>
+            <w:r>
+              <w:rPr>
+                <w:sz w:val="10"/>
+                <w:szCs w:val="12"/>
+              </w:rPr>
+              <w:t>block.</w:t>
+            </w:r>
+            <w:r>
+              <w:rPr>
+                <w:sz w:val="12"/>
+              </w:rPr>
+              <w:t>wavelength%}</w:t>
             </w:r>
             <w:r>
               <w:t xml:space="preserve"> </w:t>
             </w:r>
             <w:r>
               <w:t>(λ={{</w:t>
+            </w:r>
+            <w:r>
+              <w:rPr>
+                <w:sz w:val="10"/>
+                <w:szCs w:val="12"/>
+              </w:rPr>
+              <w:t xml:space="preserve"> </w:t>
+            </w:r>
+            <w:r>
+              <w:rPr>
+                <w:sz w:val="10"/>
+                <w:szCs w:val="12"/>
+              </w:rPr>
+              <w:t>block.</w:t>
             </w:r>
             <w:r>
               <w:rPr>
@@ -1954,11 +2472,23 @@
             </w:pPr>
             <w:r>
               <w:rPr>
-                <w:sz w:val="18"/>
-                <w:szCs w:val="22"/>
-                <w:lang w:val="fr-FR"/>
-              </w:rPr>
-              <w:t>{%tc for block in blocks %}</w:t>
+                <w:lang w:val="fr-FR"/>
+              </w:rPr>
+              <w:t xml:space="preserve">{%tc </w:t>
+            </w:r>
+            <w:r>
+              <w:rPr>
+                <w:sz w:val="16"/>
+                <w:szCs w:val="20"/>
+                <w:lang w:val="fr-FR"/>
+              </w:rPr>
+              <w:t xml:space="preserve">for block in blocks </w:t>
+            </w:r>
+            <w:r>
+              <w:rPr>
+                <w:lang w:val="fr-FR"/>
+              </w:rPr>
+              <w:t>%}</w:t>
             </w:r>
           </w:p>
         </w:tc>
@@ -1969,6 +2499,20 @@
           <w:p>
             <w:r>
               <w:t>{{</w:t>
+            </w:r>
+            <w:r>
+              <w:rPr>
+                <w:sz w:val="10"/>
+                <w:szCs w:val="12"/>
+              </w:rPr>
+              <w:t xml:space="preserve"> </w:t>
+            </w:r>
+            <w:r>
+              <w:rPr>
+                <w:sz w:val="10"/>
+                <w:szCs w:val="12"/>
+              </w:rPr>
+              <w:t>block.</w:t>
             </w:r>
             <w:r>
               <w:rPr>
@@ -2022,11 +2566,23 @@
             </w:pPr>
             <w:r>
               <w:rPr>
-                <w:sz w:val="18"/>
-                <w:szCs w:val="22"/>
-                <w:lang w:val="fr-FR"/>
-              </w:rPr>
-              <w:t>{%tc for block in blocks %}</w:t>
+                <w:lang w:val="fr-FR"/>
+              </w:rPr>
+              <w:t xml:space="preserve">{%tc </w:t>
+            </w:r>
+            <w:r>
+              <w:rPr>
+                <w:sz w:val="16"/>
+                <w:szCs w:val="20"/>
+                <w:lang w:val="fr-FR"/>
+              </w:rPr>
+              <w:t xml:space="preserve">for block in blocks </w:t>
+            </w:r>
+            <w:r>
+              <w:rPr>
+                <w:lang w:val="fr-FR"/>
+              </w:rPr>
+              <w:t>%}</w:t>
             </w:r>
           </w:p>
         </w:tc>
@@ -2037,6 +2593,20 @@
           <w:p>
             <w:r>
               <w:t>{{</w:t>
+            </w:r>
+            <w:r>
+              <w:rPr>
+                <w:sz w:val="10"/>
+                <w:szCs w:val="12"/>
+              </w:rPr>
+              <w:t xml:space="preserve"> </w:t>
+            </w:r>
+            <w:r>
+              <w:rPr>
+                <w:sz w:val="10"/>
+                <w:szCs w:val="12"/>
+              </w:rPr>
+              <w:t>block.</w:t>
             </w:r>
             <w:r>
               <w:rPr>
@@ -2090,11 +2660,23 @@
             </w:pPr>
             <w:r>
               <w:rPr>
-                <w:sz w:val="18"/>
-                <w:szCs w:val="22"/>
-                <w:lang w:val="fr-FR"/>
-              </w:rPr>
-              <w:t>{%tc for block in blocks %}</w:t>
+                <w:lang w:val="fr-FR"/>
+              </w:rPr>
+              <w:t xml:space="preserve">{%tc </w:t>
+            </w:r>
+            <w:r>
+              <w:rPr>
+                <w:sz w:val="16"/>
+                <w:szCs w:val="20"/>
+                <w:lang w:val="fr-FR"/>
+              </w:rPr>
+              <w:t xml:space="preserve">for block in blocks </w:t>
+            </w:r>
+            <w:r>
+              <w:rPr>
+                <w:lang w:val="fr-FR"/>
+              </w:rPr>
+              <w:t>%}</w:t>
             </w:r>
           </w:p>
         </w:tc>
@@ -2105,6 +2687,20 @@
           <w:p>
             <w:r>
               <w:t>{{</w:t>
+            </w:r>
+            <w:r>
+              <w:rPr>
+                <w:sz w:val="10"/>
+                <w:szCs w:val="12"/>
+              </w:rPr>
+              <w:t xml:space="preserve"> </w:t>
+            </w:r>
+            <w:r>
+              <w:rPr>
+                <w:sz w:val="10"/>
+                <w:szCs w:val="12"/>
+              </w:rPr>
+              <w:t>block.</w:t>
             </w:r>
             <w:r>
               <w:rPr>
@@ -2158,11 +2754,23 @@
             </w:pPr>
             <w:r>
               <w:rPr>
-                <w:sz w:val="18"/>
-                <w:szCs w:val="22"/>
-                <w:lang w:val="fr-FR"/>
-              </w:rPr>
-              <w:t>{%tc for block in blocks %}</w:t>
+                <w:lang w:val="fr-FR"/>
+              </w:rPr>
+              <w:t xml:space="preserve">{%tc </w:t>
+            </w:r>
+            <w:r>
+              <w:rPr>
+                <w:sz w:val="16"/>
+                <w:szCs w:val="20"/>
+                <w:lang w:val="fr-FR"/>
+              </w:rPr>
+              <w:t xml:space="preserve">for block in blocks </w:t>
+            </w:r>
+            <w:r>
+              <w:rPr>
+                <w:lang w:val="fr-FR"/>
+              </w:rPr>
+              <w:t>%}</w:t>
             </w:r>
           </w:p>
         </w:tc>
@@ -2176,6 +2784,20 @@
             </w:r>
             <w:r>
               <w:rPr>
+                <w:sz w:val="10"/>
+                <w:szCs w:val="12"/>
+              </w:rPr>
+              <w:t xml:space="preserve"> </w:t>
+            </w:r>
+            <w:r>
+              <w:rPr>
+                <w:sz w:val="10"/>
+                <w:szCs w:val="12"/>
+              </w:rPr>
+              <w:t>block.</w:t>
+            </w:r>
+            <w:r>
+              <w:rPr>
                 <w:sz w:val="12"/>
               </w:rPr>
               <w:t>indepentent_refl</w:t>
@@ -2202,6 +2824,20 @@
             </w:r>
             <w:r>
               <w:rPr>
+                <w:sz w:val="10"/>
+                <w:szCs w:val="12"/>
+              </w:rPr>
+              <w:t xml:space="preserve"> </w:t>
+            </w:r>
+            <w:r>
+              <w:rPr>
+                <w:sz w:val="10"/>
+                <w:szCs w:val="12"/>
+              </w:rPr>
+              <w:t>block.</w:t>
+            </w:r>
+            <w:r>
+              <w:rPr>
                 <w:sz w:val="14"/>
               </w:rPr>
               <w:t>r_int</w:t>
@@ -2226,6 +2862,20 @@
             </w:r>
             <w:r>
               <w:t xml:space="preserve"> = {{</w:t>
+            </w:r>
+            <w:r>
+              <w:rPr>
+                <w:sz w:val="10"/>
+                <w:szCs w:val="12"/>
+              </w:rPr>
+              <w:t xml:space="preserve"> </w:t>
+            </w:r>
+            <w:r>
+              <w:rPr>
+                <w:sz w:val="10"/>
+                <w:szCs w:val="12"/>
+              </w:rPr>
+              <w:t>block.</w:t>
             </w:r>
             <w:r>
               <w:rPr>
@@ -2312,11 +2962,23 @@
             </w:pPr>
             <w:r>
               <w:rPr>
-                <w:sz w:val="18"/>
-                <w:szCs w:val="22"/>
-                <w:lang w:val="fr-FR"/>
-              </w:rPr>
-              <w:t>{%tc for block in blocks %}</w:t>
+                <w:lang w:val="fr-FR"/>
+              </w:rPr>
+              <w:t xml:space="preserve">{%tc </w:t>
+            </w:r>
+            <w:r>
+              <w:rPr>
+                <w:sz w:val="16"/>
+                <w:szCs w:val="20"/>
+                <w:lang w:val="fr-FR"/>
+              </w:rPr>
+              <w:t xml:space="preserve">for block in blocks </w:t>
+            </w:r>
+            <w:r>
+              <w:rPr>
+                <w:lang w:val="fr-FR"/>
+              </w:rPr>
+              <w:t>%}</w:t>
             </w:r>
           </w:p>
         </w:tc>
@@ -2380,11 +3042,23 @@
             </w:pPr>
             <w:r>
               <w:rPr>
-                <w:sz w:val="18"/>
-                <w:szCs w:val="22"/>
-                <w:lang w:val="fr-FR"/>
-              </w:rPr>
-              <w:t>{%tc for block in blocks %}</w:t>
+                <w:lang w:val="fr-FR"/>
+              </w:rPr>
+              <w:t xml:space="preserve">{%tc </w:t>
+            </w:r>
+            <w:r>
+              <w:rPr>
+                <w:sz w:val="16"/>
+                <w:szCs w:val="20"/>
+                <w:lang w:val="fr-FR"/>
+              </w:rPr>
+              <w:t xml:space="preserve">for block in blocks </w:t>
+            </w:r>
+            <w:r>
+              <w:rPr>
+                <w:lang w:val="fr-FR"/>
+              </w:rPr>
+              <w:t>%}</w:t>
             </w:r>
           </w:p>
         </w:tc>
@@ -2478,11 +3152,23 @@
             </w:pPr>
             <w:r>
               <w:rPr>
-                <w:sz w:val="18"/>
-                <w:szCs w:val="22"/>
-                <w:lang w:val="fr-FR"/>
-              </w:rPr>
-              <w:t>{%tc for block in blocks %}</w:t>
+                <w:lang w:val="fr-FR"/>
+              </w:rPr>
+              <w:t xml:space="preserve">{%tc </w:t>
+            </w:r>
+            <w:r>
+              <w:rPr>
+                <w:sz w:val="16"/>
+                <w:szCs w:val="20"/>
+                <w:lang w:val="fr-FR"/>
+              </w:rPr>
+              <w:t xml:space="preserve">for block in blocks </w:t>
+            </w:r>
+            <w:r>
+              <w:rPr>
+                <w:lang w:val="fr-FR"/>
+              </w:rPr>
+              <w:t>%}</w:t>
             </w:r>
           </w:p>
         </w:tc>
@@ -2574,11 +3260,23 @@
             </w:pPr>
             <w:r>
               <w:rPr>
-                <w:sz w:val="18"/>
-                <w:szCs w:val="22"/>
-                <w:lang w:val="fr-FR"/>
-              </w:rPr>
-              <w:t>{%tc for block in blocks %}</w:t>
+                <w:lang w:val="fr-FR"/>
+              </w:rPr>
+              <w:t xml:space="preserve">{%tc </w:t>
+            </w:r>
+            <w:r>
+              <w:rPr>
+                <w:sz w:val="16"/>
+                <w:szCs w:val="20"/>
+                <w:lang w:val="fr-FR"/>
+              </w:rPr>
+              <w:t xml:space="preserve">for block in blocks </w:t>
+            </w:r>
+            <w:r>
+              <w:rPr>
+                <w:lang w:val="fr-FR"/>
+              </w:rPr>
+              <w:t>%}</w:t>
             </w:r>
           </w:p>
         </w:tc>
@@ -2705,11 +3403,23 @@
             </w:pPr>
             <w:r>
               <w:rPr>
-                <w:sz w:val="18"/>
-                <w:szCs w:val="22"/>
-                <w:lang w:val="fr-FR"/>
-              </w:rPr>
-              <w:t>{%tc for block in blocks %}</w:t>
+                <w:lang w:val="fr-FR"/>
+              </w:rPr>
+              <w:t xml:space="preserve">{%tc </w:t>
+            </w:r>
+            <w:r>
+              <w:rPr>
+                <w:sz w:val="16"/>
+                <w:szCs w:val="20"/>
+                <w:lang w:val="fr-FR"/>
+              </w:rPr>
+              <w:t xml:space="preserve">for block in blocks </w:t>
+            </w:r>
+            <w:r>
+              <w:rPr>
+                <w:lang w:val="fr-FR"/>
+              </w:rPr>
+              <w:t>%}</w:t>
             </w:r>
           </w:p>
         </w:tc>
@@ -2840,11 +3550,23 @@
             </w:pPr>
             <w:r>
               <w:rPr>
-                <w:sz w:val="18"/>
-                <w:szCs w:val="22"/>
-                <w:lang w:val="fr-FR"/>
-              </w:rPr>
-              <w:t>{%tc for block in blocks %}</w:t>
+                <w:lang w:val="fr-FR"/>
+              </w:rPr>
+              <w:t xml:space="preserve">{%tc </w:t>
+            </w:r>
+            <w:r>
+              <w:rPr>
+                <w:sz w:val="16"/>
+                <w:szCs w:val="20"/>
+                <w:lang w:val="fr-FR"/>
+              </w:rPr>
+              <w:t xml:space="preserve">for block in blocks </w:t>
+            </w:r>
+            <w:r>
+              <w:rPr>
+                <w:lang w:val="fr-FR"/>
+              </w:rPr>
+              <w:t>%}</w:t>
             </w:r>
           </w:p>
         </w:tc>
@@ -2926,11 +3648,23 @@
             </w:pPr>
             <w:r>
               <w:rPr>
-                <w:sz w:val="18"/>
-                <w:szCs w:val="22"/>
-                <w:lang w:val="fr-FR"/>
-              </w:rPr>
-              <w:t>{%tc for block in blocks %}</w:t>
+                <w:lang w:val="fr-FR"/>
+              </w:rPr>
+              <w:t xml:space="preserve">{%tc </w:t>
+            </w:r>
+            <w:r>
+              <w:rPr>
+                <w:sz w:val="16"/>
+                <w:szCs w:val="20"/>
+                <w:lang w:val="fr-FR"/>
+              </w:rPr>
+              <w:t xml:space="preserve">for block in blocks </w:t>
+            </w:r>
+            <w:r>
+              <w:rPr>
+                <w:lang w:val="fr-FR"/>
+              </w:rPr>
+              <w:t>%}</w:t>
             </w:r>
           </w:p>
         </w:tc>
@@ -2981,11 +3715,23 @@
             </w:pPr>
             <w:r>
               <w:rPr>
-                <w:sz w:val="18"/>
-                <w:szCs w:val="22"/>
-                <w:lang w:val="fr-FR"/>
-              </w:rPr>
-              <w:t>{%tc for block in blocks %}</w:t>
+                <w:lang w:val="fr-FR"/>
+              </w:rPr>
+              <w:t xml:space="preserve">{%tc </w:t>
+            </w:r>
+            <w:r>
+              <w:rPr>
+                <w:sz w:val="16"/>
+                <w:szCs w:val="20"/>
+                <w:lang w:val="fr-FR"/>
+              </w:rPr>
+              <w:t xml:space="preserve">for block in blocks </w:t>
+            </w:r>
+            <w:r>
+              <w:rPr>
+                <w:lang w:val="fr-FR"/>
+              </w:rPr>
+              <w:t>%}</w:t>
             </w:r>
           </w:p>
         </w:tc>
@@ -3059,11 +3805,23 @@
             </w:pPr>
             <w:r>
               <w:rPr>
-                <w:sz w:val="18"/>
-                <w:szCs w:val="22"/>
-                <w:lang w:val="fr-FR"/>
-              </w:rPr>
-              <w:t>{%tc for block in blocks %}</w:t>
+                <w:lang w:val="fr-FR"/>
+              </w:rPr>
+              <w:t xml:space="preserve">{%tc </w:t>
+            </w:r>
+            <w:r>
+              <w:rPr>
+                <w:sz w:val="16"/>
+                <w:szCs w:val="20"/>
+                <w:lang w:val="fr-FR"/>
+              </w:rPr>
+              <w:t xml:space="preserve">for block in blocks </w:t>
+            </w:r>
+            <w:r>
+              <w:rPr>
+                <w:lang w:val="fr-FR"/>
+              </w:rPr>
+              <w:t>%}</w:t>
             </w:r>
           </w:p>
         </w:tc>
@@ -3123,11 +3881,23 @@
             </w:pPr>
             <w:r>
               <w:rPr>
-                <w:sz w:val="18"/>
-                <w:szCs w:val="22"/>
-                <w:lang w:val="fr-FR"/>
-              </w:rPr>
-              <w:t>{%tc for block in blocks %}</w:t>
+                <w:lang w:val="fr-FR"/>
+              </w:rPr>
+              <w:t xml:space="preserve">{%tc </w:t>
+            </w:r>
+            <w:r>
+              <w:rPr>
+                <w:sz w:val="16"/>
+                <w:szCs w:val="20"/>
+                <w:lang w:val="fr-FR"/>
+              </w:rPr>
+              <w:t xml:space="preserve">for block in blocks </w:t>
+            </w:r>
+            <w:r>
+              <w:rPr>
+                <w:lang w:val="fr-FR"/>
+              </w:rPr>
+              <w:t>%}</w:t>
             </w:r>
           </w:p>
         </w:tc>
@@ -3178,11 +3948,23 @@
             </w:pPr>
             <w:r>
               <w:rPr>
-                <w:sz w:val="18"/>
-                <w:szCs w:val="22"/>
-                <w:lang w:val="fr-FR"/>
-              </w:rPr>
-              <w:t>{%tc for block in blocks %}</w:t>
+                <w:lang w:val="fr-FR"/>
+              </w:rPr>
+              <w:t xml:space="preserve">{%tc </w:t>
+            </w:r>
+            <w:r>
+              <w:rPr>
+                <w:sz w:val="16"/>
+                <w:szCs w:val="20"/>
+                <w:lang w:val="fr-FR"/>
+              </w:rPr>
+              <w:t xml:space="preserve">for block in blocks </w:t>
+            </w:r>
+            <w:r>
+              <w:rPr>
+                <w:lang w:val="fr-FR"/>
+              </w:rPr>
+              <w:t>%}</w:t>
             </w:r>
           </w:p>
         </w:tc>
@@ -3256,11 +4038,23 @@
             </w:pPr>
             <w:r>
               <w:rPr>
-                <w:sz w:val="18"/>
-                <w:szCs w:val="22"/>
-                <w:lang w:val="fr-FR"/>
-              </w:rPr>
-              <w:t>{%tc for block in blocks %}</w:t>
+                <w:lang w:val="fr-FR"/>
+              </w:rPr>
+              <w:t xml:space="preserve">{%tc </w:t>
+            </w:r>
+            <w:r>
+              <w:rPr>
+                <w:sz w:val="16"/>
+                <w:szCs w:val="20"/>
+                <w:lang w:val="fr-FR"/>
+              </w:rPr>
+              <w:t xml:space="preserve">for block in blocks </w:t>
+            </w:r>
+            <w:r>
+              <w:rPr>
+                <w:lang w:val="fr-FR"/>
+              </w:rPr>
+              <w:t>%}</w:t>
             </w:r>
           </w:p>
         </w:tc>
@@ -3307,11 +4101,23 @@
             </w:pPr>
             <w:r>
               <w:rPr>
-                <w:sz w:val="18"/>
-                <w:szCs w:val="22"/>
-                <w:lang w:val="fr-FR"/>
-              </w:rPr>
-              <w:t>{%tc for block in blocks %}</w:t>
+                <w:lang w:val="fr-FR"/>
+              </w:rPr>
+              <w:t xml:space="preserve">{%tc </w:t>
+            </w:r>
+            <w:r>
+              <w:rPr>
+                <w:sz w:val="16"/>
+                <w:szCs w:val="20"/>
+                <w:lang w:val="fr-FR"/>
+              </w:rPr>
+              <w:t xml:space="preserve">for block in blocks </w:t>
+            </w:r>
+            <w:r>
+              <w:rPr>
+                <w:lang w:val="fr-FR"/>
+              </w:rPr>
+              <w:t>%}</w:t>
             </w:r>
           </w:p>
         </w:tc>
@@ -3352,1236 +4158,7 @@
         </w:sectPr>
       </w:pPr>
     </w:p>
-    <w:p>
-      <w:r>
-        <w:lastRenderedPageBreak/>
-        <w:t xml:space="preserve">{% </w:t>
-      </w:r>
-      <w:r>
-        <w:rPr>
-          <w:color w:val="00B050"/>
-        </w:rPr>
-        <w:t xml:space="preserve">if options.atoms_table </w:t>
-      </w:r>
-      <w:r>
-        <w:t>%}</w:t>
-      </w:r>
-      <w:r>
-        <w:t xml:space="preserve"> </w:t>
-      </w:r>
-      <w:r>
-        <w:t xml:space="preserve">Table </w:t>
-      </w:r>
-      <w:r>
-        <w:fldChar w:fldCharType="begin"/>
-      </w:r>
-      <w:r>
-        <w:instrText xml:space="preserve"> AUTONUM nummer \* </w:instrText>
-      </w:r>
-      <w:r>
-        <w:fldChar w:fldCharType="separate"/>
-      </w:r>
-      <w:r>
-        <w:t>1</w:t>
-      </w:r>
-      <w:r>
-        <w:fldChar w:fldCharType="end"/>
-      </w:r>
-      <w:r>
-        <w:t xml:space="preserve"> Atomic coordinates and Ueq [</w:t>
-      </w:r>
-      <w:r>
-        <w:t>Å</w:t>
-      </w:r>
-      <w:r>
-        <w:rPr>
-          <w:vertAlign w:val="superscript"/>
-        </w:rPr>
-        <w:t>2</w:t>
-      </w:r>
-      <w:r>
-        <w:t xml:space="preserve">] for </w:t>
-      </w:r>
-      <w:r>
-        <w:t>{{</w:t>
-      </w:r>
-      <w:r>
-        <w:t xml:space="preserve"> </w:t>
-      </w:r>
-      <w:r>
-        <w:t xml:space="preserve">cif.block.name </w:t>
-      </w:r>
-      <w:r>
-        <w:t>}}</w:t>
-      </w:r>
-    </w:p>
-    <w:tbl>
-      <w:tblPr>
-        <w:tblStyle w:val="TabellemithellemGitternetz"/>
-        <w:tblW w:w="0" w:type="auto"/>
-        <w:tblLayout w:type="fixed"/>
-        <w:tblLook w:val="04A0" w:firstRow="1" w:lastRow="0" w:firstColumn="1" w:lastColumn="0" w:noHBand="0" w:noVBand="1"/>
-      </w:tblPr>
-      <w:tblGrid>
-        <w:gridCol w:w="1271"/>
-        <w:gridCol w:w="1488"/>
-        <w:gridCol w:w="1489"/>
-        <w:gridCol w:w="1488"/>
-        <w:gridCol w:w="1489"/>
-      </w:tblGrid>
-      <w:tr>
-        <w:tc>
-          <w:tcPr>
-            <w:tcW w:w="1271" w:type="dxa"/>
-            <w:vAlign w:val="center"/>
-          </w:tcPr>
-          <w:p>
-            <w:r>
-              <w:rPr>
-                <w:b/>
-              </w:rPr>
-              <w:t>Atom</w:t>
-            </w:r>
-          </w:p>
-        </w:tc>
-        <w:tc>
-          <w:tcPr>
-            <w:tcW w:w="1488" w:type="dxa"/>
-            <w:vAlign w:val="center"/>
-          </w:tcPr>
-          <w:p>
-            <w:r>
-              <w:rPr>
-                <w:b/>
-                <w:i/>
-              </w:rPr>
-              <w:t>x</w:t>
-            </w:r>
-          </w:p>
-        </w:tc>
-        <w:tc>
-          <w:tcPr>
-            <w:tcW w:w="1489" w:type="dxa"/>
-            <w:vAlign w:val="center"/>
-          </w:tcPr>
-          <w:p>
-            <w:r>
-              <w:rPr>
-                <w:b/>
-                <w:i/>
-              </w:rPr>
-              <w:t>y</w:t>
-            </w:r>
-          </w:p>
-        </w:tc>
-        <w:tc>
-          <w:tcPr>
-            <w:tcW w:w="1488" w:type="dxa"/>
-            <w:vAlign w:val="center"/>
-          </w:tcPr>
-          <w:p>
-            <w:r>
-              <w:rPr>
-                <w:b/>
-                <w:i/>
-              </w:rPr>
-              <w:t>z</w:t>
-            </w:r>
-          </w:p>
-        </w:tc>
-        <w:tc>
-          <w:tcPr>
-            <w:tcW w:w="1489" w:type="dxa"/>
-            <w:vAlign w:val="center"/>
-          </w:tcPr>
-          <w:p>
-            <w:r>
-              <w:rPr>
-                <w:b/>
-                <w:i/>
-              </w:rPr>
-              <w:t>U</w:t>
-            </w:r>
-            <w:r>
-              <w:rPr>
-                <w:b/>
-                <w:vertAlign w:val="subscript"/>
-              </w:rPr>
-              <w:t>eq</w:t>
-            </w:r>
-          </w:p>
-        </w:tc>
-      </w:tr>
-      <w:tr>
-        <w:tc>
-          <w:tcPr>
-            <w:tcW w:w="1271" w:type="dxa"/>
-          </w:tcPr>
-          <w:p>
-            <w:r>
-              <w:t>{</w:t>
-            </w:r>
-            <w:r>
-              <w:rPr>
-                <w:sz w:val="14"/>
-              </w:rPr>
-              <w:t>%</w:t>
-            </w:r>
-            <w:r>
-              <w:rPr>
-                <w:color w:val="C00000"/>
-                <w:sz w:val="14"/>
-              </w:rPr>
-              <w:t xml:space="preserve">tr for </w:t>
-            </w:r>
-            <w:r>
-              <w:rPr>
-                <w:color w:val="4472C4" w:themeColor="accent1"/>
-                <w:sz w:val="14"/>
-              </w:rPr>
-              <w:t xml:space="preserve">atom </w:t>
-            </w:r>
-            <w:r>
-              <w:rPr>
-                <w:color w:val="C00000"/>
-                <w:sz w:val="14"/>
-              </w:rPr>
-              <w:t xml:space="preserve">in atomic_coordinates </w:t>
-            </w:r>
-            <w:r>
-              <w:rPr>
-                <w:sz w:val="14"/>
-              </w:rPr>
-              <w:t>%</w:t>
-            </w:r>
-            <w:r>
-              <w:t>}</w:t>
-            </w:r>
-          </w:p>
-        </w:tc>
-        <w:tc>
-          <w:tcPr>
-            <w:tcW w:w="1488" w:type="dxa"/>
-          </w:tcPr>
-          <w:p/>
-        </w:tc>
-        <w:tc>
-          <w:tcPr>
-            <w:tcW w:w="1489" w:type="dxa"/>
-          </w:tcPr>
-          <w:p/>
-        </w:tc>
-        <w:tc>
-          <w:tcPr>
-            <w:tcW w:w="1488" w:type="dxa"/>
-          </w:tcPr>
-          <w:p/>
-        </w:tc>
-        <w:tc>
-          <w:tcPr>
-            <w:tcW w:w="1489" w:type="dxa"/>
-          </w:tcPr>
-          <w:p/>
-        </w:tc>
-      </w:tr>
-      <w:tr>
-        <w:tc>
-          <w:tcPr>
-            <w:tcW w:w="1271" w:type="dxa"/>
-          </w:tcPr>
-          <w:p>
-            <w:r>
-              <w:t xml:space="preserve">{{ </w:t>
-            </w:r>
-            <w:r>
-              <w:rPr>
-                <w:color w:val="4472C4" w:themeColor="accent1"/>
-                <w:sz w:val="16"/>
-              </w:rPr>
-              <w:t>atom</w:t>
-            </w:r>
-            <w:r>
-              <w:rPr>
-                <w:sz w:val="16"/>
-              </w:rPr>
-              <w:t xml:space="preserve">.label </w:t>
-            </w:r>
-            <w:r>
-              <w:t>}}</w:t>
-            </w:r>
-          </w:p>
-        </w:tc>
-        <w:tc>
-          <w:tcPr>
-            <w:tcW w:w="1488" w:type="dxa"/>
-          </w:tcPr>
-          <w:p>
-            <w:r>
-              <w:t>{{</w:t>
-            </w:r>
-            <w:r>
-              <w:t xml:space="preserve"> </w:t>
-            </w:r>
-            <w:r>
-              <w:rPr>
-                <w:color w:val="4472C4" w:themeColor="accent1"/>
-              </w:rPr>
-              <w:t>atom</w:t>
-            </w:r>
-            <w:r>
-              <w:t xml:space="preserve">.x </w:t>
-            </w:r>
-            <w:r>
-              <w:t>}}</w:t>
-            </w:r>
-          </w:p>
-        </w:tc>
-        <w:tc>
-          <w:tcPr>
-            <w:tcW w:w="1489" w:type="dxa"/>
-          </w:tcPr>
-          <w:p>
-            <w:r>
-              <w:t xml:space="preserve">{{ </w:t>
-            </w:r>
-            <w:r>
-              <w:rPr>
-                <w:color w:val="4472C4" w:themeColor="accent1"/>
-              </w:rPr>
-              <w:t>atom</w:t>
-            </w:r>
-            <w:r>
-              <w:t>.y</w:t>
-            </w:r>
-            <w:r>
-              <w:t xml:space="preserve"> }}</w:t>
-            </w:r>
-          </w:p>
-        </w:tc>
-        <w:tc>
-          <w:tcPr>
-            <w:tcW w:w="1488" w:type="dxa"/>
-          </w:tcPr>
-          <w:p>
-            <w:r>
-              <w:t>{{</w:t>
-            </w:r>
-            <w:r>
-              <w:t xml:space="preserve"> </w:t>
-            </w:r>
-            <w:r>
-              <w:rPr>
-                <w:color w:val="4472C4" w:themeColor="accent1"/>
-              </w:rPr>
-              <w:t>atom</w:t>
-            </w:r>
-            <w:r>
-              <w:t xml:space="preserve">.z </w:t>
-            </w:r>
-            <w:r>
-              <w:t>}}</w:t>
-            </w:r>
-          </w:p>
-        </w:tc>
-        <w:tc>
-          <w:tcPr>
-            <w:tcW w:w="1489" w:type="dxa"/>
-          </w:tcPr>
-          <w:p>
-            <w:r>
-              <w:t>{{</w:t>
-            </w:r>
-            <w:r>
-              <w:t xml:space="preserve"> </w:t>
-            </w:r>
-            <w:r>
-              <w:rPr>
-                <w:color w:val="4472C4" w:themeColor="accent1"/>
-              </w:rPr>
-              <w:t>atom</w:t>
-            </w:r>
-            <w:r>
-              <w:t xml:space="preserve">.u_eq </w:t>
-            </w:r>
-            <w:r>
-              <w:t>}}</w:t>
-            </w:r>
-          </w:p>
-        </w:tc>
-      </w:tr>
-      <w:tr>
-        <w:tc>
-          <w:tcPr>
-            <w:tcW w:w="1271" w:type="dxa"/>
-          </w:tcPr>
-          <w:p>
-            <w:r>
-              <w:t>{%</w:t>
-            </w:r>
-            <w:r>
-              <w:rPr>
-                <w:color w:val="C00000"/>
-              </w:rPr>
-              <w:t xml:space="preserve">tr </w:t>
-            </w:r>
-            <w:r>
-              <w:rPr>
-                <w:color w:val="C00000"/>
-                <w:sz w:val="16"/>
-              </w:rPr>
-              <w:t xml:space="preserve">endfor </w:t>
-            </w:r>
-            <w:r>
-              <w:t>%}</w:t>
-            </w:r>
-          </w:p>
-        </w:tc>
-        <w:tc>
-          <w:tcPr>
-            <w:tcW w:w="1488" w:type="dxa"/>
-          </w:tcPr>
-          <w:p/>
-        </w:tc>
-        <w:tc>
-          <w:tcPr>
-            <w:tcW w:w="1489" w:type="dxa"/>
-          </w:tcPr>
-          <w:p/>
-        </w:tc>
-        <w:tc>
-          <w:tcPr>
-            <w:tcW w:w="1488" w:type="dxa"/>
-          </w:tcPr>
-          <w:p/>
-        </w:tc>
-        <w:tc>
-          <w:tcPr>
-            <w:tcW w:w="1489" w:type="dxa"/>
-          </w:tcPr>
-          <w:p/>
-        </w:tc>
-      </w:tr>
-    </w:tbl>
-    <w:p>
-      <w:r>
-        <w:rPr>
-          <w:i/>
-        </w:rPr>
-        <w:t>U</w:t>
-      </w:r>
-      <w:r>
-        <w:rPr>
-          <w:vertAlign w:val="subscript"/>
-        </w:rPr>
-        <w:t>eq</w:t>
-      </w:r>
-      <w:r>
-        <w:t xml:space="preserve"> is defined as 1/3 of the trace of the orthogonalized </w:t>
-      </w:r>
-      <w:r>
-        <w:rPr>
-          <w:i/>
-        </w:rPr>
-        <w:t>U</w:t>
-      </w:r>
-      <w:r>
-        <w:rPr>
-          <w:i/>
-          <w:vertAlign w:val="subscript"/>
-        </w:rPr>
-        <w:t>ij</w:t>
-      </w:r>
-      <w:r>
-        <w:t xml:space="preserve"> tensor.</w:t>
-      </w:r>
-      <w:r>
-        <w:t xml:space="preserve"> </w:t>
-      </w:r>
-    </w:p>
-    <w:p>
-      <w:pPr>
-        <w:rPr>
-          <w:rFonts w:asciiTheme="majorHAnsi" w:eastAsiaTheme="majorEastAsia" w:hAnsiTheme="majorHAnsi" w:cstheme="majorBidi"/>
-          <w:b/>
-          <w:color w:val="000000" w:themeColor="text1"/>
-          <w:sz w:val="24"/>
-          <w:szCs w:val="26"/>
-        </w:rPr>
-      </w:pPr>
-      <w:r>
-        <w:rPr>
-          <w:rFonts w:asciiTheme="majorHAnsi" w:eastAsiaTheme="majorEastAsia" w:hAnsiTheme="majorHAnsi" w:cstheme="majorBidi"/>
-          <w:b/>
-          <w:color w:val="000000" w:themeColor="text1"/>
-          <w:sz w:val="24"/>
-          <w:szCs w:val="26"/>
-        </w:rPr>
-        <w:t xml:space="preserve">{% endif %}{% </w:t>
-      </w:r>
-      <w:r>
-        <w:rPr>
-          <w:rFonts w:asciiTheme="majorHAnsi" w:eastAsiaTheme="majorEastAsia" w:hAnsiTheme="majorHAnsi" w:cstheme="majorBidi"/>
-          <w:b/>
-          <w:color w:val="00B050"/>
-          <w:sz w:val="24"/>
-          <w:szCs w:val="26"/>
-        </w:rPr>
-        <w:t xml:space="preserve">if displacement_parameters </w:t>
-      </w:r>
-      <w:r>
-        <w:rPr>
-          <w:rFonts w:asciiTheme="majorHAnsi" w:eastAsiaTheme="majorEastAsia" w:hAnsiTheme="majorHAnsi" w:cstheme="majorBidi"/>
-          <w:b/>
-          <w:color w:val="000000" w:themeColor="text1"/>
-          <w:sz w:val="24"/>
-          <w:szCs w:val="26"/>
-        </w:rPr>
-        <w:t xml:space="preserve">%} Table </w:t>
-      </w:r>
-      <w:r>
-        <w:rPr>
-          <w:rFonts w:asciiTheme="majorHAnsi" w:eastAsiaTheme="majorEastAsia" w:hAnsiTheme="majorHAnsi" w:cstheme="majorBidi"/>
-          <w:b/>
-          <w:color w:val="000000" w:themeColor="text1"/>
-          <w:sz w:val="24"/>
-          <w:szCs w:val="26"/>
-        </w:rPr>
-        <w:fldChar w:fldCharType="begin"/>
-      </w:r>
-      <w:r>
-        <w:rPr>
-          <w:rFonts w:asciiTheme="majorHAnsi" w:eastAsiaTheme="majorEastAsia" w:hAnsiTheme="majorHAnsi" w:cstheme="majorBidi"/>
-          <w:b/>
-          <w:color w:val="000000" w:themeColor="text1"/>
-          <w:sz w:val="24"/>
-          <w:szCs w:val="26"/>
-        </w:rPr>
-        <w:instrText xml:space="preserve"> AUTONUM nummer \* </w:instrText>
-      </w:r>
-      <w:r>
-        <w:rPr>
-          <w:rFonts w:asciiTheme="majorHAnsi" w:eastAsiaTheme="majorEastAsia" w:hAnsiTheme="majorHAnsi" w:cstheme="majorBidi"/>
-          <w:b/>
-          <w:color w:val="000000" w:themeColor="text1"/>
-          <w:sz w:val="24"/>
-          <w:szCs w:val="26"/>
-        </w:rPr>
-        <w:fldChar w:fldCharType="separate"/>
-      </w:r>
-      <w:r>
-        <w:rPr>
-          <w:rFonts w:asciiTheme="majorHAnsi" w:eastAsiaTheme="majorEastAsia" w:hAnsiTheme="majorHAnsi" w:cstheme="majorBidi"/>
-          <w:b/>
-          <w:color w:val="000000" w:themeColor="text1"/>
-          <w:sz w:val="24"/>
-          <w:szCs w:val="26"/>
-        </w:rPr>
-        <w:t>1</w:t>
-      </w:r>
-      <w:r>
-        <w:rPr>
-          <w:rFonts w:asciiTheme="majorHAnsi" w:eastAsiaTheme="majorEastAsia" w:hAnsiTheme="majorHAnsi" w:cstheme="majorBidi"/>
-          <w:b/>
-          <w:color w:val="000000" w:themeColor="text1"/>
-          <w:sz w:val="24"/>
-          <w:szCs w:val="26"/>
-        </w:rPr>
-        <w:fldChar w:fldCharType="end"/>
-      </w:r>
-      <w:r>
-        <w:rPr>
-          <w:rFonts w:asciiTheme="majorHAnsi" w:eastAsiaTheme="majorEastAsia" w:hAnsiTheme="majorHAnsi" w:cstheme="majorBidi"/>
-          <w:b/>
-          <w:color w:val="000000" w:themeColor="text1"/>
-          <w:sz w:val="24"/>
-          <w:szCs w:val="26"/>
-        </w:rPr>
-        <w:t xml:space="preserve"> Anisotropic displacement parameters (Å</w:t>
-      </w:r>
-      <w:r>
-        <w:rPr>
-          <w:rFonts w:asciiTheme="majorHAnsi" w:eastAsiaTheme="majorEastAsia" w:hAnsiTheme="majorHAnsi" w:cstheme="majorBidi"/>
-          <w:b/>
-          <w:color w:val="000000" w:themeColor="text1"/>
-          <w:sz w:val="24"/>
-          <w:szCs w:val="26"/>
-          <w:vertAlign w:val="superscript"/>
-        </w:rPr>
-        <w:t>2</w:t>
-      </w:r>
-      <w:r>
-        <w:rPr>
-          <w:rFonts w:asciiTheme="majorHAnsi" w:eastAsiaTheme="majorEastAsia" w:hAnsiTheme="majorHAnsi" w:cstheme="majorBidi"/>
-          <w:b/>
-          <w:color w:val="000000" w:themeColor="text1"/>
-          <w:sz w:val="24"/>
-          <w:szCs w:val="26"/>
-        </w:rPr>
-        <w:t>) for {{ cif.block.name }}. The anisotropic displacement factor exponent takes the form: −2π</w:t>
-      </w:r>
-      <w:r>
-        <w:rPr>
-          <w:rFonts w:asciiTheme="majorHAnsi" w:eastAsiaTheme="majorEastAsia" w:hAnsiTheme="majorHAnsi" w:cstheme="majorBidi"/>
-          <w:b/>
-          <w:color w:val="000000" w:themeColor="text1"/>
-          <w:sz w:val="24"/>
-          <w:szCs w:val="26"/>
-          <w:vertAlign w:val="superscript"/>
-        </w:rPr>
-        <w:t>2</w:t>
-      </w:r>
-      <w:r>
-        <w:rPr>
-          <w:rFonts w:asciiTheme="majorHAnsi" w:eastAsiaTheme="majorEastAsia" w:hAnsiTheme="majorHAnsi" w:cstheme="majorBidi"/>
-          <w:b/>
-          <w:color w:val="000000" w:themeColor="text1"/>
-          <w:sz w:val="24"/>
-          <w:szCs w:val="26"/>
-        </w:rPr>
-        <w:t>[</w:t>
-      </w:r>
-      <w:r>
-        <w:rPr>
-          <w:rFonts w:asciiTheme="majorHAnsi" w:eastAsiaTheme="majorEastAsia" w:hAnsiTheme="majorHAnsi" w:cstheme="majorBidi"/>
-          <w:b/>
-          <w:i/>
-          <w:color w:val="000000" w:themeColor="text1"/>
-          <w:sz w:val="24"/>
-          <w:szCs w:val="26"/>
-        </w:rPr>
-        <w:t> h</w:t>
-      </w:r>
-      <w:r>
-        <w:rPr>
-          <w:rFonts w:asciiTheme="majorHAnsi" w:eastAsiaTheme="majorEastAsia" w:hAnsiTheme="majorHAnsi" w:cstheme="majorBidi"/>
-          <w:b/>
-          <w:color w:val="000000" w:themeColor="text1"/>
-          <w:sz w:val="24"/>
-          <w:szCs w:val="26"/>
-          <w:vertAlign w:val="superscript"/>
-        </w:rPr>
-        <w:t>2</w:t>
-      </w:r>
-      <w:r>
-        <w:rPr>
-          <w:rFonts w:asciiTheme="majorHAnsi" w:eastAsiaTheme="majorEastAsia" w:hAnsiTheme="majorHAnsi" w:cstheme="majorBidi"/>
-          <w:b/>
-          <w:i/>
-          <w:color w:val="000000" w:themeColor="text1"/>
-          <w:sz w:val="24"/>
-          <w:szCs w:val="26"/>
-        </w:rPr>
-        <w:t>(a*)</w:t>
-      </w:r>
-      <w:r>
-        <w:rPr>
-          <w:rFonts w:asciiTheme="majorHAnsi" w:eastAsiaTheme="majorEastAsia" w:hAnsiTheme="majorHAnsi" w:cstheme="majorBidi"/>
-          <w:b/>
-          <w:color w:val="000000" w:themeColor="text1"/>
-          <w:sz w:val="24"/>
-          <w:szCs w:val="26"/>
-          <w:vertAlign w:val="superscript"/>
-        </w:rPr>
-        <w:t>2</w:t>
-      </w:r>
-      <w:r>
-        <w:rPr>
-          <w:rFonts w:asciiTheme="majorHAnsi" w:eastAsiaTheme="majorEastAsia" w:hAnsiTheme="majorHAnsi" w:cstheme="majorBidi"/>
-          <w:b/>
-          <w:i/>
-          <w:color w:val="000000" w:themeColor="text1"/>
-          <w:sz w:val="24"/>
-          <w:szCs w:val="26"/>
-        </w:rPr>
-        <w:t>U</w:t>
-      </w:r>
-      <w:r>
-        <w:rPr>
-          <w:rFonts w:asciiTheme="majorHAnsi" w:eastAsiaTheme="majorEastAsia" w:hAnsiTheme="majorHAnsi" w:cstheme="majorBidi"/>
-          <w:b/>
-          <w:color w:val="000000" w:themeColor="text1"/>
-          <w:sz w:val="24"/>
-          <w:szCs w:val="26"/>
-          <w:vertAlign w:val="subscript"/>
-        </w:rPr>
-        <w:t>11</w:t>
-      </w:r>
-      <w:r>
-        <w:rPr>
-          <w:rFonts w:asciiTheme="majorHAnsi" w:eastAsiaTheme="majorEastAsia" w:hAnsiTheme="majorHAnsi" w:cstheme="majorBidi"/>
-          <w:b/>
-          <w:i/>
-          <w:color w:val="000000" w:themeColor="text1"/>
-          <w:sz w:val="24"/>
-          <w:szCs w:val="26"/>
-        </w:rPr>
-        <w:t> + k</w:t>
-      </w:r>
-      <w:r>
-        <w:rPr>
-          <w:rFonts w:asciiTheme="majorHAnsi" w:eastAsiaTheme="majorEastAsia" w:hAnsiTheme="majorHAnsi" w:cstheme="majorBidi"/>
-          <w:b/>
-          <w:color w:val="000000" w:themeColor="text1"/>
-          <w:sz w:val="24"/>
-          <w:szCs w:val="26"/>
-          <w:vertAlign w:val="superscript"/>
-        </w:rPr>
-        <w:t>2</w:t>
-      </w:r>
-      <w:r>
-        <w:rPr>
-          <w:rFonts w:asciiTheme="majorHAnsi" w:eastAsiaTheme="majorEastAsia" w:hAnsiTheme="majorHAnsi" w:cstheme="majorBidi"/>
-          <w:b/>
-          <w:i/>
-          <w:color w:val="000000" w:themeColor="text1"/>
-          <w:sz w:val="24"/>
-          <w:szCs w:val="26"/>
-        </w:rPr>
-        <w:t>(b*)</w:t>
-      </w:r>
-      <w:r>
-        <w:rPr>
-          <w:rFonts w:asciiTheme="majorHAnsi" w:eastAsiaTheme="majorEastAsia" w:hAnsiTheme="majorHAnsi" w:cstheme="majorBidi"/>
-          <w:b/>
-          <w:color w:val="000000" w:themeColor="text1"/>
-          <w:sz w:val="24"/>
-          <w:szCs w:val="26"/>
-          <w:vertAlign w:val="superscript"/>
-        </w:rPr>
-        <w:t>2</w:t>
-      </w:r>
-      <w:r>
-        <w:rPr>
-          <w:rFonts w:asciiTheme="majorHAnsi" w:eastAsiaTheme="majorEastAsia" w:hAnsiTheme="majorHAnsi" w:cstheme="majorBidi"/>
-          <w:b/>
-          <w:i/>
-          <w:color w:val="000000" w:themeColor="text1"/>
-          <w:sz w:val="24"/>
-          <w:szCs w:val="26"/>
-        </w:rPr>
-        <w:t>U</w:t>
-      </w:r>
-      <w:r>
-        <w:rPr>
-          <w:rFonts w:asciiTheme="majorHAnsi" w:eastAsiaTheme="majorEastAsia" w:hAnsiTheme="majorHAnsi" w:cstheme="majorBidi"/>
-          <w:b/>
-          <w:color w:val="000000" w:themeColor="text1"/>
-          <w:sz w:val="24"/>
-          <w:szCs w:val="26"/>
-          <w:vertAlign w:val="subscript"/>
-        </w:rPr>
-        <w:t>22</w:t>
-      </w:r>
-      <w:r>
-        <w:rPr>
-          <w:rFonts w:asciiTheme="majorHAnsi" w:eastAsiaTheme="majorEastAsia" w:hAnsiTheme="majorHAnsi" w:cstheme="majorBidi"/>
-          <w:b/>
-          <w:color w:val="000000" w:themeColor="text1"/>
-          <w:sz w:val="24"/>
-          <w:szCs w:val="26"/>
-        </w:rPr>
-        <w:t> + … + </w:t>
-      </w:r>
-      <w:r>
-        <w:rPr>
-          <w:rFonts w:asciiTheme="majorHAnsi" w:eastAsiaTheme="majorEastAsia" w:hAnsiTheme="majorHAnsi" w:cstheme="majorBidi"/>
-          <w:b/>
-          <w:i/>
-          <w:color w:val="000000" w:themeColor="text1"/>
-          <w:sz w:val="24"/>
-          <w:szCs w:val="26"/>
-        </w:rPr>
-        <w:t>2hka*b*U</w:t>
-      </w:r>
-      <w:r>
-        <w:rPr>
-          <w:rFonts w:asciiTheme="majorHAnsi" w:eastAsiaTheme="majorEastAsia" w:hAnsiTheme="majorHAnsi" w:cstheme="majorBidi"/>
-          <w:b/>
-          <w:color w:val="000000" w:themeColor="text1"/>
-          <w:sz w:val="24"/>
-          <w:szCs w:val="26"/>
-          <w:vertAlign w:val="subscript"/>
-        </w:rPr>
-        <w:t>12</w:t>
-      </w:r>
-      <w:r>
-        <w:rPr>
-          <w:rFonts w:asciiTheme="majorHAnsi" w:eastAsiaTheme="majorEastAsia" w:hAnsiTheme="majorHAnsi" w:cstheme="majorBidi"/>
-          <w:b/>
-          <w:color w:val="000000" w:themeColor="text1"/>
-          <w:sz w:val="24"/>
-          <w:szCs w:val="26"/>
-        </w:rPr>
-        <w:t> ]</w:t>
-      </w:r>
-    </w:p>
-    <w:tbl>
-      <w:tblPr>
-        <w:tblStyle w:val="TabellemithellemGitternetz"/>
-        <w:tblW w:w="9634" w:type="dxa"/>
-        <w:tblLayout w:type="fixed"/>
-        <w:tblLook w:val="04A0" w:firstRow="1" w:lastRow="0" w:firstColumn="1" w:lastColumn="0" w:noHBand="0" w:noVBand="1"/>
-      </w:tblPr>
-      <w:tblGrid>
-        <w:gridCol w:w="1129"/>
-        <w:gridCol w:w="1417"/>
-        <w:gridCol w:w="1418"/>
-        <w:gridCol w:w="1417"/>
-        <w:gridCol w:w="1418"/>
-        <w:gridCol w:w="1417"/>
-        <w:gridCol w:w="1418"/>
-      </w:tblGrid>
-      <w:tr>
-        <w:tc>
-          <w:tcPr>
-            <w:tcW w:w="1129" w:type="dxa"/>
-            <w:vAlign w:val="center"/>
-          </w:tcPr>
-          <w:p>
-            <w:r>
-              <w:rPr>
-                <w:b/>
-              </w:rPr>
-              <w:t>Atom</w:t>
-            </w:r>
-          </w:p>
-        </w:tc>
-        <w:tc>
-          <w:tcPr>
-            <w:tcW w:w="1417" w:type="dxa"/>
-            <w:vAlign w:val="center"/>
-          </w:tcPr>
-          <w:p>
-            <w:r>
-              <w:rPr>
-                <w:b/>
-                <w:i/>
-              </w:rPr>
-              <w:t>U</w:t>
-            </w:r>
-            <w:r>
-              <w:rPr>
-                <w:b/>
-                <w:vertAlign w:val="subscript"/>
-              </w:rPr>
-              <w:t>11</w:t>
-            </w:r>
-          </w:p>
-        </w:tc>
-        <w:tc>
-          <w:tcPr>
-            <w:tcW w:w="1418" w:type="dxa"/>
-            <w:vAlign w:val="center"/>
-          </w:tcPr>
-          <w:p>
-            <w:r>
-              <w:rPr>
-                <w:b/>
-                <w:i/>
-              </w:rPr>
-              <w:t>U</w:t>
-            </w:r>
-            <w:r>
-              <w:rPr>
-                <w:b/>
-                <w:vertAlign w:val="subscript"/>
-              </w:rPr>
-              <w:t>22</w:t>
-            </w:r>
-          </w:p>
-        </w:tc>
-        <w:tc>
-          <w:tcPr>
-            <w:tcW w:w="1417" w:type="dxa"/>
-            <w:vAlign w:val="center"/>
-          </w:tcPr>
-          <w:p>
-            <w:r>
-              <w:rPr>
-                <w:b/>
-                <w:i/>
-              </w:rPr>
-              <w:t>U</w:t>
-            </w:r>
-            <w:r>
-              <w:rPr>
-                <w:b/>
-                <w:vertAlign w:val="subscript"/>
-              </w:rPr>
-              <w:t>33</w:t>
-            </w:r>
-          </w:p>
-        </w:tc>
-        <w:tc>
-          <w:tcPr>
-            <w:tcW w:w="1418" w:type="dxa"/>
-            <w:vAlign w:val="center"/>
-          </w:tcPr>
-          <w:p>
-            <w:r>
-              <w:rPr>
-                <w:b/>
-                <w:i/>
-              </w:rPr>
-              <w:t>U</w:t>
-            </w:r>
-            <w:r>
-              <w:rPr>
-                <w:b/>
-                <w:vertAlign w:val="subscript"/>
-              </w:rPr>
-              <w:t>23</w:t>
-            </w:r>
-          </w:p>
-        </w:tc>
-        <w:tc>
-          <w:tcPr>
-            <w:tcW w:w="1417" w:type="dxa"/>
-            <w:vAlign w:val="center"/>
-          </w:tcPr>
-          <w:p>
-            <w:pPr>
-              <w:rPr>
-                <w:b/>
-                <w:i/>
-              </w:rPr>
-            </w:pPr>
-            <w:r>
-              <w:rPr>
-                <w:b/>
-                <w:i/>
-              </w:rPr>
-              <w:t>U</w:t>
-            </w:r>
-            <w:r>
-              <w:rPr>
-                <w:b/>
-                <w:vertAlign w:val="subscript"/>
-              </w:rPr>
-              <w:t>13</w:t>
-            </w:r>
-          </w:p>
-        </w:tc>
-        <w:tc>
-          <w:tcPr>
-            <w:tcW w:w="1418" w:type="dxa"/>
-            <w:vAlign w:val="center"/>
-          </w:tcPr>
-          <w:p>
-            <w:pPr>
-              <w:rPr>
-                <w:b/>
-                <w:i/>
-              </w:rPr>
-            </w:pPr>
-            <w:r>
-              <w:rPr>
-                <w:b/>
-                <w:i/>
-              </w:rPr>
-              <w:t>U</w:t>
-            </w:r>
-            <w:r>
-              <w:rPr>
-                <w:b/>
-                <w:vertAlign w:val="subscript"/>
-              </w:rPr>
-              <w:t>12</w:t>
-            </w:r>
-          </w:p>
-        </w:tc>
-      </w:tr>
-      <w:tr>
-        <w:tc>
-          <w:tcPr>
-            <w:tcW w:w="1129" w:type="dxa"/>
-          </w:tcPr>
-          <w:p>
-            <w:r>
-              <w:t>{</w:t>
-            </w:r>
-            <w:r>
-              <w:rPr>
-                <w:sz w:val="14"/>
-              </w:rPr>
-              <w:t>%</w:t>
-            </w:r>
-            <w:r>
-              <w:rPr>
-                <w:color w:val="C00000"/>
-                <w:sz w:val="14"/>
-              </w:rPr>
-              <w:t xml:space="preserve">tr for </w:t>
-            </w:r>
-            <w:r>
-              <w:rPr>
-                <w:color w:val="4472C4" w:themeColor="accent1"/>
-                <w:sz w:val="14"/>
-              </w:rPr>
-              <w:t xml:space="preserve">atom </w:t>
-            </w:r>
-            <w:r>
-              <w:rPr>
-                <w:color w:val="C00000"/>
-                <w:sz w:val="14"/>
-              </w:rPr>
-              <w:t xml:space="preserve">in displacement_parameters  </w:t>
-            </w:r>
-            <w:r>
-              <w:rPr>
-                <w:sz w:val="14"/>
-              </w:rPr>
-              <w:t>%</w:t>
-            </w:r>
-            <w:r>
-              <w:t>}</w:t>
-            </w:r>
-          </w:p>
-        </w:tc>
-        <w:tc>
-          <w:tcPr>
-            <w:tcW w:w="1417" w:type="dxa"/>
-          </w:tcPr>
-          <w:p/>
-        </w:tc>
-        <w:tc>
-          <w:tcPr>
-            <w:tcW w:w="1418" w:type="dxa"/>
-          </w:tcPr>
-          <w:p/>
-        </w:tc>
-        <w:tc>
-          <w:tcPr>
-            <w:tcW w:w="1417" w:type="dxa"/>
-          </w:tcPr>
-          <w:p/>
-        </w:tc>
-        <w:tc>
-          <w:tcPr>
-            <w:tcW w:w="1418" w:type="dxa"/>
-          </w:tcPr>
-          <w:p/>
-        </w:tc>
-        <w:tc>
-          <w:tcPr>
-            <w:tcW w:w="1417" w:type="dxa"/>
-          </w:tcPr>
-          <w:p/>
-        </w:tc>
-        <w:tc>
-          <w:tcPr>
-            <w:tcW w:w="1418" w:type="dxa"/>
-          </w:tcPr>
-          <w:p/>
-        </w:tc>
-      </w:tr>
-      <w:tr>
-        <w:tc>
-          <w:tcPr>
-            <w:tcW w:w="1129" w:type="dxa"/>
-          </w:tcPr>
-          <w:p>
-            <w:r>
-              <w:t xml:space="preserve">{{ </w:t>
-            </w:r>
-            <w:r>
-              <w:rPr>
-                <w:color w:val="4472C4" w:themeColor="accent1"/>
-                <w:sz w:val="16"/>
-              </w:rPr>
-              <w:t>atom</w:t>
-            </w:r>
-            <w:r>
-              <w:rPr>
-                <w:sz w:val="16"/>
-              </w:rPr>
-              <w:t xml:space="preserve">.label </w:t>
-            </w:r>
-            <w:r>
-              <w:t>}}</w:t>
-            </w:r>
-          </w:p>
-        </w:tc>
-        <w:tc>
-          <w:tcPr>
-            <w:tcW w:w="1417" w:type="dxa"/>
-          </w:tcPr>
-          <w:p>
-            <w:r>
-              <w:t xml:space="preserve">{{ </w:t>
-            </w:r>
-            <w:r>
-              <w:rPr>
-                <w:color w:val="4472C4" w:themeColor="accent1"/>
-              </w:rPr>
-              <w:t>atom</w:t>
-            </w:r>
-            <w:r>
-              <w:t>.U11 }}</w:t>
-            </w:r>
-          </w:p>
-        </w:tc>
-        <w:tc>
-          <w:tcPr>
-            <w:tcW w:w="1418" w:type="dxa"/>
-          </w:tcPr>
-          <w:p>
-            <w:r>
-              <w:t xml:space="preserve">{{ </w:t>
-            </w:r>
-            <w:r>
-              <w:rPr>
-                <w:color w:val="4472C4" w:themeColor="accent1"/>
-              </w:rPr>
-              <w:t>atom</w:t>
-            </w:r>
-            <w:r>
-              <w:t>.U22 }}</w:t>
-            </w:r>
-          </w:p>
-        </w:tc>
-        <w:tc>
-          <w:tcPr>
-            <w:tcW w:w="1417" w:type="dxa"/>
-          </w:tcPr>
-          <w:p>
-            <w:r>
-              <w:t xml:space="preserve">{{ </w:t>
-            </w:r>
-            <w:r>
-              <w:rPr>
-                <w:color w:val="4472C4" w:themeColor="accent1"/>
-              </w:rPr>
-              <w:t>atom</w:t>
-            </w:r>
-            <w:r>
-              <w:t>.U33 }}</w:t>
-            </w:r>
-          </w:p>
-        </w:tc>
-        <w:tc>
-          <w:tcPr>
-            <w:tcW w:w="1418" w:type="dxa"/>
-          </w:tcPr>
-          <w:p>
-            <w:r>
-              <w:t xml:space="preserve">{{ </w:t>
-            </w:r>
-            <w:r>
-              <w:rPr>
-                <w:color w:val="4472C4" w:themeColor="accent1"/>
-              </w:rPr>
-              <w:t>atom</w:t>
-            </w:r>
-            <w:r>
-              <w:t>.U23 }}</w:t>
-            </w:r>
-          </w:p>
-        </w:tc>
-        <w:tc>
-          <w:tcPr>
-            <w:tcW w:w="1417" w:type="dxa"/>
-          </w:tcPr>
-          <w:p>
-            <w:r>
-              <w:t xml:space="preserve">{{ </w:t>
-            </w:r>
-            <w:r>
-              <w:rPr>
-                <w:color w:val="4472C4" w:themeColor="accent1"/>
-              </w:rPr>
-              <w:t>atom</w:t>
-            </w:r>
-            <w:r>
-              <w:t>.U13 }}</w:t>
-            </w:r>
-          </w:p>
-        </w:tc>
-        <w:tc>
-          <w:tcPr>
-            <w:tcW w:w="1418" w:type="dxa"/>
-          </w:tcPr>
-          <w:p>
-            <w:r>
-              <w:t xml:space="preserve">{{ </w:t>
-            </w:r>
-            <w:r>
-              <w:rPr>
-                <w:color w:val="4472C4" w:themeColor="accent1"/>
-              </w:rPr>
-              <w:t>atom</w:t>
-            </w:r>
-            <w:r>
-              <w:t>.U12 }}</w:t>
-            </w:r>
-          </w:p>
-        </w:tc>
-      </w:tr>
-      <w:tr>
-        <w:tc>
-          <w:tcPr>
-            <w:tcW w:w="1129" w:type="dxa"/>
-          </w:tcPr>
-          <w:p>
-            <w:r>
-              <w:t>{%</w:t>
-            </w:r>
-            <w:r>
-              <w:rPr>
-                <w:color w:val="C00000"/>
-              </w:rPr>
-              <w:t xml:space="preserve">tr </w:t>
-            </w:r>
-            <w:r>
-              <w:rPr>
-                <w:color w:val="C00000"/>
-                <w:sz w:val="16"/>
-              </w:rPr>
-              <w:t xml:space="preserve">endfor </w:t>
-            </w:r>
-            <w:r>
-              <w:t>%}</w:t>
-            </w:r>
-          </w:p>
-        </w:tc>
-        <w:tc>
-          <w:tcPr>
-            <w:tcW w:w="1417" w:type="dxa"/>
-          </w:tcPr>
-          <w:p/>
-        </w:tc>
-        <w:tc>
-          <w:tcPr>
-            <w:tcW w:w="1418" w:type="dxa"/>
-          </w:tcPr>
-          <w:p/>
-        </w:tc>
-        <w:tc>
-          <w:tcPr>
-            <w:tcW w:w="1417" w:type="dxa"/>
-          </w:tcPr>
-          <w:p/>
-        </w:tc>
-        <w:tc>
-          <w:tcPr>
-            <w:tcW w:w="1418" w:type="dxa"/>
-          </w:tcPr>
-          <w:p/>
-        </w:tc>
-        <w:tc>
-          <w:tcPr>
-            <w:tcW w:w="1417" w:type="dxa"/>
-          </w:tcPr>
-          <w:p/>
-        </w:tc>
-        <w:tc>
-          <w:tcPr>
-            <w:tcW w:w="1418" w:type="dxa"/>
-          </w:tcPr>
-          <w:p/>
-        </w:tc>
-      </w:tr>
-    </w:tbl>
+    <w:p/>
     <w:p>
       <w:pPr>
         <w:rPr>
@@ -4594,36 +4171,7 @@
           <w:sz w:val="16"/>
           <w:szCs w:val="16"/>
         </w:rPr>
-        <w:t xml:space="preserve">{% </w:t>
-      </w:r>
-      <w:r>
-        <w:rPr>
-          <w:color w:val="00B050"/>
-          <w:sz w:val="16"/>
-          <w:szCs w:val="16"/>
-        </w:rPr>
-        <w:t xml:space="preserve">endif </w:t>
-      </w:r>
-      <w:r>
-        <w:rPr>
-          <w:sz w:val="16"/>
-          <w:szCs w:val="16"/>
-        </w:rPr>
-        <w:t xml:space="preserve">%}{% </w:t>
-      </w:r>
-      <w:r>
-        <w:rPr>
-          <w:color w:val="FF0000"/>
-          <w:szCs w:val="20"/>
-        </w:rPr>
-        <w:t xml:space="preserve">if options.bonds_table </w:t>
-      </w:r>
-      <w:r>
-        <w:rPr>
-          <w:sz w:val="16"/>
-          <w:szCs w:val="16"/>
-        </w:rPr>
-        <w:t>%}{%</w:t>
+        <w:t>{%</w:t>
       </w:r>
       <w:r>
         <w:rPr>
@@ -4755,7 +4303,23 @@
                 <w:sz w:val="16"/>
                 <w:szCs w:val="20"/>
               </w:rPr>
-              <w:t xml:space="preserve">for b in bonds </w:t>
+              <w:t>for b</w:t>
+            </w:r>
+            <w:r>
+              <w:rPr>
+                <w:color w:val="00B050"/>
+                <w:sz w:val="16"/>
+                <w:szCs w:val="20"/>
+              </w:rPr>
+              <w:t>ond</w:t>
+            </w:r>
+            <w:r>
+              <w:rPr>
+                <w:color w:val="00B050"/>
+                <w:sz w:val="16"/>
+                <w:szCs w:val="20"/>
+              </w:rPr>
+              <w:t xml:space="preserve"> in bonds </w:t>
             </w:r>
             <w:r>
               <w:t>%}</w:t>
@@ -4776,26 +4340,38 @@
           </w:tcPr>
           <w:p>
             <w:r>
+              <w:t>{{</w:t>
+            </w:r>
+            <w:r>
+              <w:t xml:space="preserve"> </w:t>
+            </w:r>
+            <w:r>
+              <w:t>b</w:t>
+            </w:r>
+            <w:r>
+              <w:t>ond</w:t>
+            </w:r>
+            <w:r>
+              <w:t xml:space="preserve"> </w:t>
+            </w:r>
+            <w:r>
+              <w:t>}}</w:t>
+            </w:r>
+          </w:p>
+        </w:tc>
+        <w:tc>
+          <w:tcPr>
+            <w:tcW w:w="1417" w:type="dxa"/>
+          </w:tcPr>
+          <w:p>
+            <w:r>
               <w:t>{{b</w:t>
             </w:r>
             <w:r>
-              <w:t>.</w:t>
-            </w:r>
-            <w:r>
-              <w:t>atoms</w:t>
-            </w:r>
-            <w:r>
-              <w:t>}}</w:t>
-            </w:r>
-          </w:p>
-        </w:tc>
-        <w:tc>
-          <w:tcPr>
-            <w:tcW w:w="1417" w:type="dxa"/>
-          </w:tcPr>
-          <w:p>
-            <w:r>
-              <w:t>{{b.dist}}</w:t>
+              <w:t>ond</w:t>
+            </w:r>
+            <w:r>
+              <w:t>.dist}}</w:t>
             </w:r>
           </w:p>
         </w:tc>
@@ -5144,6 +4720,12 @@
         <w:t>%}</w:t>
       </w:r>
       <w:r>
+        <w:rPr>
+          <w:sz w:val="16"/>
+        </w:rPr>
+        <w:t>{%else%}No bonds</w:t>
+      </w:r>
+      <w:r>
         <w:t>{%</w:t>
       </w:r>
       <w:r>
@@ -5156,971 +4738,12 @@
         <w:t>%}</w:t>
       </w:r>
     </w:p>
-    <w:p>
-      <w:pPr>
-        <w:sectPr>
-          <w:type w:val="continuous"/>
-          <w:pgSz w:w="11900" w:h="16840"/>
-          <w:pgMar w:top="1418" w:right="1021" w:bottom="1418" w:left="1276" w:header="709" w:footer="709" w:gutter="0"/>
-          <w:cols w:space="533"/>
-          <w:docGrid w:linePitch="360"/>
-        </w:sectPr>
-      </w:pPr>
-      <w:r>
-        <w:t xml:space="preserve">{% </w:t>
-      </w:r>
-      <w:r>
-        <w:rPr>
-          <w:color w:val="FF0000"/>
-        </w:rPr>
-        <w:t xml:space="preserve">endif </w:t>
-      </w:r>
-      <w:r>
-        <w:t>%}</w:t>
-      </w:r>
-      <w:r>
-        <w:t>{</w:t>
-      </w:r>
-      <w:r>
-        <w:rPr>
-          <w:color w:val="7030A0"/>
-        </w:rPr>
-        <w:t>%if torsions%</w:t>
-      </w:r>
-      <w:r>
-        <w:t>}</w:t>
-      </w:r>
-    </w:p>
-    <w:p>
-      <w:r>
-        <w:t>Table</w:t>
-      </w:r>
-      <w:r>
-        <w:t xml:space="preserve"> </w:t>
-      </w:r>
-      <w:r>
-        <w:fldChar w:fldCharType="begin"/>
-      </w:r>
-      <w:r>
-        <w:instrText xml:space="preserve"> AUTONUM nummer \* </w:instrText>
-      </w:r>
-      <w:r>
-        <w:fldChar w:fldCharType="separate"/>
-      </w:r>
-      <w:r>
-        <w:t>1</w:t>
-      </w:r>
-      <w:r>
-        <w:fldChar w:fldCharType="end"/>
-      </w:r>
-      <w:r>
-        <w:t xml:space="preserve"> Torsion angles for </w:t>
-      </w:r>
-      <w:r>
-        <w:t>{{</w:t>
-      </w:r>
-      <w:r>
-        <w:t xml:space="preserve"> </w:t>
-      </w:r>
-      <w:r>
-        <w:t>cif.block.name }}</w:t>
-      </w:r>
-    </w:p>
-    <w:p>
-      <w:pPr>
-        <w:sectPr>
-          <w:type w:val="continuous"/>
-          <w:pgSz w:w="11900" w:h="16840"/>
-          <w:pgMar w:top="1418" w:right="1021" w:bottom="1418" w:left="1276" w:header="709" w:footer="709" w:gutter="0"/>
-          <w:cols w:space="533"/>
-          <w:docGrid w:linePitch="360"/>
-        </w:sectPr>
-      </w:pPr>
-    </w:p>
-    <w:tbl>
-      <w:tblPr>
-        <w:tblStyle w:val="Tabellenraster"/>
-        <w:tblW w:w="0" w:type="auto"/>
-        <w:tblLook w:val="04A0" w:firstRow="1" w:lastRow="0" w:firstColumn="1" w:lastColumn="0" w:noHBand="0" w:noVBand="1"/>
-      </w:tblPr>
-      <w:tblGrid>
-        <w:gridCol w:w="2381"/>
-        <w:gridCol w:w="1701"/>
-      </w:tblGrid>
-      <w:tr>
-        <w:trPr>
-          <w:cnfStyle w:val="100000000000" w:firstRow="1" w:lastRow="0" w:firstColumn="0" w:lastColumn="0" w:oddVBand="0" w:evenVBand="0" w:oddHBand="0" w:evenHBand="0" w:firstRowFirstColumn="0" w:firstRowLastColumn="0" w:lastRowFirstColumn="0" w:lastRowLastColumn="0"/>
-        </w:trPr>
-        <w:tc>
-          <w:tcPr>
-            <w:tcW w:w="2381" w:type="dxa"/>
-          </w:tcPr>
-          <w:p>
-            <w:r>
-              <w:rPr>
-                <w:b/>
-              </w:rPr>
-              <w:t>Atom–Atom–Atom–Atom</w:t>
-            </w:r>
-          </w:p>
-        </w:tc>
-        <w:tc>
-          <w:tcPr>
-            <w:tcW w:w="1701" w:type="dxa"/>
-          </w:tcPr>
-          <w:p>
-            <w:r>
-              <w:rPr>
-                <w:b/>
-              </w:rPr>
-              <w:t>Torsion Angle [°]</w:t>
-            </w:r>
-          </w:p>
-        </w:tc>
-      </w:tr>
-      <w:tr>
-        <w:tc>
-          <w:tcPr>
-            <w:tcW w:w="2381" w:type="dxa"/>
-          </w:tcPr>
-          <w:p>
-            <w:r>
-              <w:t xml:space="preserve">{%tr </w:t>
-            </w:r>
-            <w:r>
-              <w:rPr>
-                <w:sz w:val="16"/>
-                <w:szCs w:val="20"/>
-              </w:rPr>
-              <w:t xml:space="preserve">for </w:t>
-            </w:r>
-            <w:r>
-              <w:rPr>
-                <w:sz w:val="16"/>
-                <w:szCs w:val="20"/>
-              </w:rPr>
-              <w:t>t</w:t>
-            </w:r>
-            <w:r>
-              <w:rPr>
-                <w:sz w:val="16"/>
-                <w:szCs w:val="20"/>
-              </w:rPr>
-              <w:t xml:space="preserve"> in </w:t>
-            </w:r>
-            <w:r>
-              <w:rPr>
-                <w:sz w:val="16"/>
-                <w:szCs w:val="20"/>
-              </w:rPr>
-              <w:t>torsions</w:t>
-            </w:r>
-            <w:r>
-              <w:rPr>
-                <w:sz w:val="16"/>
-                <w:szCs w:val="20"/>
-              </w:rPr>
-              <w:t xml:space="preserve"> </w:t>
-            </w:r>
-            <w:r>
-              <w:t>%}</w:t>
-            </w:r>
-          </w:p>
-        </w:tc>
-        <w:tc>
-          <w:tcPr>
-            <w:tcW w:w="1701" w:type="dxa"/>
-          </w:tcPr>
-          <w:p/>
-        </w:tc>
-      </w:tr>
-      <w:tr>
-        <w:tc>
-          <w:tcPr>
-            <w:tcW w:w="2381" w:type="dxa"/>
-          </w:tcPr>
-          <w:p>
-            <w:r>
-              <w:t>{{</w:t>
-            </w:r>
-            <w:r>
-              <w:t>t</w:t>
-            </w:r>
-            <w:r>
-              <w:t>.atoms}}</w:t>
-            </w:r>
-          </w:p>
-        </w:tc>
-        <w:tc>
-          <w:tcPr>
-            <w:tcW w:w="1701" w:type="dxa"/>
-          </w:tcPr>
-          <w:p>
-            <w:r>
-              <w:t>{{</w:t>
-            </w:r>
-            <w:r>
-              <w:t>t</w:t>
-            </w:r>
-            <w:r>
-              <w:t>.</w:t>
-            </w:r>
-            <w:r>
-              <w:t>angle</w:t>
-            </w:r>
-            <w:r>
-              <w:t>}}</w:t>
-            </w:r>
-          </w:p>
-        </w:tc>
-      </w:tr>
-      <w:tr>
-        <w:tc>
-          <w:tcPr>
-            <w:tcW w:w="2381" w:type="dxa"/>
-          </w:tcPr>
-          <w:p>
-            <w:r>
-              <w:t xml:space="preserve">{%tr </w:t>
-            </w:r>
-            <w:r>
-              <w:rPr>
-                <w:sz w:val="16"/>
-                <w:szCs w:val="20"/>
-              </w:rPr>
-              <w:t xml:space="preserve">endfor </w:t>
-            </w:r>
-            <w:r>
-              <w:t>%}</w:t>
-            </w:r>
-          </w:p>
-        </w:tc>
-        <w:tc>
-          <w:tcPr>
-            <w:tcW w:w="1701" w:type="dxa"/>
-          </w:tcPr>
-          <w:p/>
-        </w:tc>
-      </w:tr>
-    </w:tbl>
     <w:p>
       <w:pPr>
         <w:rPr>
           <w:sz w:val="16"/>
         </w:rPr>
       </w:pPr>
-      <w:r>
-        <w:rPr>
-          <w:sz w:val="16"/>
-          <w:szCs w:val="16"/>
-        </w:rPr>
-        <w:t xml:space="preserve">{% </w:t>
-      </w:r>
-      <w:r>
-        <w:rPr>
-          <w:color w:val="ED7D31" w:themeColor="accent2"/>
-          <w:sz w:val="16"/>
-          <w:szCs w:val="16"/>
-        </w:rPr>
-        <w:t>if options.</w:t>
-      </w:r>
-      <w:r>
-        <w:rPr>
-          <w:color w:val="ED7D31" w:themeColor="accent2"/>
-          <w:sz w:val="16"/>
-          <w:szCs w:val="16"/>
-        </w:rPr>
-        <w:t>without_h</w:t>
-      </w:r>
-      <w:r>
-        <w:rPr>
-          <w:color w:val="ED7D31" w:themeColor="accent2"/>
-          <w:sz w:val="16"/>
-          <w:szCs w:val="16"/>
-        </w:rPr>
-        <w:t xml:space="preserve"> </w:t>
-      </w:r>
-      <w:r>
-        <w:rPr>
-          <w:sz w:val="16"/>
-          <w:szCs w:val="16"/>
-        </w:rPr>
-        <w:t xml:space="preserve">%}Bonds </w:t>
-      </w:r>
-      <w:r>
-        <w:rPr>
-          <w:sz w:val="16"/>
-          <w:szCs w:val="16"/>
-        </w:rPr>
-        <w:t xml:space="preserve">and angles </w:t>
-      </w:r>
-      <w:r>
-        <w:rPr>
-          <w:sz w:val="16"/>
-          <w:szCs w:val="16"/>
-        </w:rPr>
-        <w:t xml:space="preserve">to hydrogen atoms were omitted.{% </w:t>
-      </w:r>
-      <w:r>
-        <w:rPr>
-          <w:color w:val="ED7D31" w:themeColor="accent2"/>
-          <w:sz w:val="16"/>
-          <w:szCs w:val="16"/>
-        </w:rPr>
-        <w:t xml:space="preserve">endif </w:t>
-      </w:r>
-      <w:r>
-        <w:rPr>
-          <w:sz w:val="16"/>
-          <w:szCs w:val="16"/>
-        </w:rPr>
-        <w:t>%}</w:t>
-      </w:r>
-      <w:r>
-        <w:rPr>
-          <w:sz w:val="16"/>
-        </w:rPr>
-        <w:t xml:space="preserve">{%if </w:t>
-      </w:r>
-      <w:r>
-        <w:rPr>
-          <w:sz w:val="16"/>
-        </w:rPr>
-        <w:t>torsion_symminfo</w:t>
-      </w:r>
-      <w:r>
-        <w:rPr>
-          <w:sz w:val="16"/>
-        </w:rPr>
-        <w:t>%}</w:t>
-      </w:r>
-    </w:p>
-    <w:p>
-      <w:pPr>
-        <w:rPr>
-          <w:color w:val="FF0000"/>
-          <w:sz w:val="18"/>
-          <w:szCs w:val="26"/>
-        </w:rPr>
-      </w:pPr>
-      <w:r>
-        <w:rPr>
-          <w:sz w:val="16"/>
-        </w:rPr>
-        <w:t xml:space="preserve">{{ </w:t>
-      </w:r>
-      <w:r>
-        <w:rPr>
-          <w:sz w:val="16"/>
-        </w:rPr>
-        <w:t>torsion_symminfo</w:t>
-      </w:r>
-      <w:r>
-        <w:rPr>
-          <w:sz w:val="16"/>
-        </w:rPr>
-        <w:t>}}{%endif%}</w:t>
-      </w:r>
-      <w:r>
-        <w:rPr>
-          <w:sz w:val="18"/>
-          <w:szCs w:val="26"/>
-        </w:rPr>
-        <w:t>{</w:t>
-      </w:r>
-      <w:r>
-        <w:rPr>
-          <w:color w:val="7030A0"/>
-          <w:sz w:val="18"/>
-          <w:szCs w:val="26"/>
-        </w:rPr>
-        <w:t>%</w:t>
-      </w:r>
-      <w:r>
-        <w:rPr>
-          <w:color w:val="7030A0"/>
-          <w:sz w:val="21"/>
-          <w:szCs w:val="30"/>
-        </w:rPr>
-        <w:t>endif</w:t>
-      </w:r>
-      <w:r>
-        <w:rPr>
-          <w:color w:val="7030A0"/>
-          <w:sz w:val="18"/>
-          <w:szCs w:val="26"/>
-        </w:rPr>
-        <w:t>%</w:t>
-      </w:r>
-      <w:r>
-        <w:rPr>
-          <w:color w:val="7030A0"/>
-          <w:sz w:val="18"/>
-          <w:szCs w:val="26"/>
-        </w:rPr>
-        <w:t>}</w:t>
-      </w:r>
-    </w:p>
-    <w:p>
-      <w:pPr>
-        <w:rPr>
-          <w:color w:val="FF0000"/>
-          <w:sz w:val="18"/>
-          <w:szCs w:val="26"/>
-        </w:rPr>
-      </w:pPr>
-    </w:p>
-    <w:p>
-      <w:pPr>
-        <w:rPr>
-          <w:color w:val="FF0000"/>
-          <w:sz w:val="18"/>
-          <w:szCs w:val="26"/>
-        </w:rPr>
-        <w:sectPr>
-          <w:type w:val="continuous"/>
-          <w:pgSz w:w="11900" w:h="16840"/>
-          <w:pgMar w:top="1418" w:right="1021" w:bottom="1418" w:left="1276" w:header="709" w:footer="709" w:gutter="0"/>
-          <w:cols w:num="2" w:space="533"/>
-          <w:docGrid w:linePitch="360"/>
-        </w:sectPr>
-      </w:pPr>
-    </w:p>
-    <w:p>
-      <w:r>
-        <w:t xml:space="preserve">{% </w:t>
-      </w:r>
-      <w:r>
-        <w:rPr>
-          <w:color w:val="FFC000"/>
-        </w:rPr>
-        <w:t xml:space="preserve">if options.hydrogen_bonds </w:t>
-      </w:r>
-      <w:r>
-        <w:rPr>
-          <w:color w:val="FFC000"/>
-        </w:rPr>
-        <w:t xml:space="preserve">and </w:t>
-      </w:r>
-      <w:r>
-        <w:rPr>
-          <w:color w:val="FFC000" w:themeColor="accent4"/>
-          <w:szCs w:val="26"/>
-        </w:rPr>
-        <w:t>hydrogen_bonds</w:t>
-      </w:r>
-      <w:r>
-        <w:t xml:space="preserve"> </w:t>
-      </w:r>
-      <w:r>
-        <w:t>%}</w:t>
-      </w:r>
-    </w:p>
-    <w:p>
-      <w:r>
-        <w:t xml:space="preserve">Table </w:t>
-      </w:r>
-      <w:r>
-        <w:fldChar w:fldCharType="begin"/>
-      </w:r>
-      <w:r>
-        <w:instrText xml:space="preserve"> AUTONUM nummer \* </w:instrText>
-      </w:r>
-      <w:r>
-        <w:fldChar w:fldCharType="separate"/>
-      </w:r>
-      <w:r>
-        <w:t>1</w:t>
-      </w:r>
-      <w:r>
-        <w:fldChar w:fldCharType="end"/>
-      </w:r>
-      <w:r>
-        <w:t xml:space="preserve"> Hydrogen bonds for </w:t>
-      </w:r>
-      <w:r>
-        <w:t>{{</w:t>
-      </w:r>
-      <w:r>
-        <w:t xml:space="preserve"> </w:t>
-      </w:r>
-      <w:r>
-        <w:t>cif.block.name }}</w:t>
-      </w:r>
-    </w:p>
-    <w:tbl>
-      <w:tblPr>
-        <w:tblStyle w:val="Tabellenraster"/>
-        <w:tblW w:w="0" w:type="auto"/>
-        <w:tblLook w:val="04A0" w:firstRow="1" w:lastRow="0" w:firstColumn="1" w:lastColumn="0" w:noHBand="0" w:noVBand="1"/>
-      </w:tblPr>
-      <w:tblGrid>
-        <w:gridCol w:w="2268"/>
-        <w:gridCol w:w="1417"/>
-        <w:gridCol w:w="1417"/>
-        <w:gridCol w:w="1417"/>
-        <w:gridCol w:w="1417"/>
-      </w:tblGrid>
-      <w:tr>
-        <w:trPr>
-          <w:cnfStyle w:val="100000000000" w:firstRow="1" w:lastRow="0" w:firstColumn="0" w:lastColumn="0" w:oddVBand="0" w:evenVBand="0" w:oddHBand="0" w:evenHBand="0" w:firstRowFirstColumn="0" w:firstRowLastColumn="0" w:lastRowFirstColumn="0" w:lastRowLastColumn="0"/>
-        </w:trPr>
-        <w:tc>
-          <w:tcPr>
-            <w:tcW w:w="2268" w:type="dxa"/>
-          </w:tcPr>
-          <w:p>
-            <w:r>
-              <w:rPr>
-                <w:b/>
-              </w:rPr>
-              <w:t>D–H</w:t>
-            </w:r>
-            <w:r>
-              <w:rPr>
-                <w:rFonts w:ascii="Cambria Math" w:hAnsi="Cambria Math" w:cs="Cambria Math"/>
-                <w:b/>
-              </w:rPr>
-              <w:t>⋯</w:t>
-            </w:r>
-            <w:r>
-              <w:rPr>
-                <w:b/>
-              </w:rPr>
-              <w:t>A [</w:t>
-            </w:r>
-            <w:r>
-              <w:rPr>
-                <w:rFonts w:cstheme="minorHAnsi"/>
-                <w:b/>
-              </w:rPr>
-              <w:t>Å</w:t>
-            </w:r>
-            <w:r>
-              <w:rPr>
-                <w:b/>
-              </w:rPr>
-              <w:t>]</w:t>
-            </w:r>
-          </w:p>
-        </w:tc>
-        <w:tc>
-          <w:tcPr>
-            <w:tcW w:w="1417" w:type="dxa"/>
-          </w:tcPr>
-          <w:p>
-            <w:pPr>
-              <w:rPr>
-                <w:rFonts w:cstheme="minorHAnsi"/>
-              </w:rPr>
-            </w:pPr>
-            <w:r>
-              <w:rPr>
-                <w:rFonts w:cstheme="minorHAnsi"/>
-                <w:b/>
-              </w:rPr>
-              <w:t>d(D–H) [</w:t>
-            </w:r>
-            <w:r>
-              <w:rPr>
-                <w:rFonts w:cstheme="minorHAnsi"/>
-                <w:b/>
-              </w:rPr>
-              <w:t>Å</w:t>
-            </w:r>
-            <w:r>
-              <w:rPr>
-                <w:rFonts w:cstheme="minorHAnsi"/>
-                <w:b/>
-              </w:rPr>
-              <w:t>]</w:t>
-            </w:r>
-          </w:p>
-        </w:tc>
-        <w:tc>
-          <w:tcPr>
-            <w:tcW w:w="1417" w:type="dxa"/>
-          </w:tcPr>
-          <w:p>
-            <w:r>
-              <w:rPr>
-                <w:b/>
-              </w:rPr>
-              <w:t>d(H</w:t>
-            </w:r>
-            <w:r>
-              <w:rPr>
-                <w:rFonts w:ascii="Cambria Math" w:hAnsi="Cambria Math" w:cs="Cambria Math"/>
-                <w:b/>
-              </w:rPr>
-              <w:t>⋯</w:t>
-            </w:r>
-            <w:r>
-              <w:rPr>
-                <w:b/>
-              </w:rPr>
-              <w:t>A) [</w:t>
-            </w:r>
-            <w:r>
-              <w:rPr>
-                <w:rFonts w:cstheme="minorHAnsi"/>
-                <w:b/>
-              </w:rPr>
-              <w:t>Å</w:t>
-            </w:r>
-            <w:r>
-              <w:rPr>
-                <w:b/>
-              </w:rPr>
-              <w:t>]</w:t>
-            </w:r>
-          </w:p>
-        </w:tc>
-        <w:tc>
-          <w:tcPr>
-            <w:tcW w:w="1417" w:type="dxa"/>
-          </w:tcPr>
-          <w:p>
-            <w:r>
-              <w:rPr>
-                <w:b/>
-              </w:rPr>
-              <w:t>d(D</w:t>
-            </w:r>
-            <w:r>
-              <w:rPr>
-                <w:rFonts w:ascii="Cambria Math" w:hAnsi="Cambria Math" w:cs="Cambria Math"/>
-                <w:b/>
-              </w:rPr>
-              <w:t>⋯</w:t>
-            </w:r>
-            <w:r>
-              <w:rPr>
-                <w:b/>
-              </w:rPr>
-              <w:t>A) [</w:t>
-            </w:r>
-            <w:r>
-              <w:rPr>
-                <w:rFonts w:cstheme="minorHAnsi"/>
-                <w:b/>
-              </w:rPr>
-              <w:t>Å</w:t>
-            </w:r>
-            <w:r>
-              <w:rPr>
-                <w:b/>
-              </w:rPr>
-              <w:t>]</w:t>
-            </w:r>
-          </w:p>
-        </w:tc>
-        <w:tc>
-          <w:tcPr>
-            <w:tcW w:w="1417" w:type="dxa"/>
-          </w:tcPr>
-          <w:p>
-            <w:r>
-              <w:rPr>
-                <w:b/>
-              </w:rPr>
-              <w:t>&lt;(DHA) [°]</w:t>
-            </w:r>
-          </w:p>
-        </w:tc>
-      </w:tr>
-      <w:tr>
-        <w:tc>
-          <w:tcPr>
-            <w:tcW w:w="2268" w:type="dxa"/>
-          </w:tcPr>
-          <w:p>
-            <w:r>
-              <w:t>{</w:t>
-            </w:r>
-            <w:r>
-              <w:rPr>
-                <w:sz w:val="14"/>
-                <w:szCs w:val="18"/>
-              </w:rPr>
-              <w:t xml:space="preserve">%tr for </w:t>
-            </w:r>
-            <w:r>
-              <w:rPr>
-                <w:sz w:val="14"/>
-                <w:szCs w:val="18"/>
-              </w:rPr>
-              <w:t>h</w:t>
-            </w:r>
-            <w:r>
-              <w:rPr>
-                <w:sz w:val="14"/>
-                <w:szCs w:val="18"/>
-              </w:rPr>
-              <w:t xml:space="preserve"> in </w:t>
-            </w:r>
-            <w:r>
-              <w:rPr>
-                <w:sz w:val="14"/>
-                <w:szCs w:val="18"/>
-              </w:rPr>
-              <w:t>hydrogen_bonds</w:t>
-            </w:r>
-            <w:r>
-              <w:rPr>
-                <w:sz w:val="14"/>
-                <w:szCs w:val="18"/>
-              </w:rPr>
-              <w:t xml:space="preserve"> %</w:t>
-            </w:r>
-            <w:r>
-              <w:t>}</w:t>
-            </w:r>
-          </w:p>
-        </w:tc>
-        <w:tc>
-          <w:tcPr>
-            <w:tcW w:w="1417" w:type="dxa"/>
-          </w:tcPr>
-          <w:p/>
-        </w:tc>
-        <w:tc>
-          <w:tcPr>
-            <w:tcW w:w="1417" w:type="dxa"/>
-          </w:tcPr>
-          <w:p/>
-        </w:tc>
-        <w:tc>
-          <w:tcPr>
-            <w:tcW w:w="1417" w:type="dxa"/>
-          </w:tcPr>
-          <w:p/>
-        </w:tc>
-        <w:tc>
-          <w:tcPr>
-            <w:tcW w:w="1417" w:type="dxa"/>
-          </w:tcPr>
-          <w:p/>
-        </w:tc>
-      </w:tr>
-      <w:tr>
-        <w:tc>
-          <w:tcPr>
-            <w:tcW w:w="2268" w:type="dxa"/>
-          </w:tcPr>
-          <w:p>
-            <w:r>
-              <w:t>{{h.atoms}}</w:t>
-            </w:r>
-          </w:p>
-        </w:tc>
-        <w:tc>
-          <w:tcPr>
-            <w:tcW w:w="1417" w:type="dxa"/>
-          </w:tcPr>
-          <w:p>
-            <w:r>
-              <w:t>{{</w:t>
-            </w:r>
-            <w:r>
-              <w:rPr>
-                <w:sz w:val="16"/>
-              </w:rPr>
-              <w:t>h.dist_dh</w:t>
-            </w:r>
-            <w:r>
-              <w:t>}}</w:t>
-            </w:r>
-          </w:p>
-        </w:tc>
-        <w:tc>
-          <w:tcPr>
-            <w:tcW w:w="1417" w:type="dxa"/>
-          </w:tcPr>
-          <w:p>
-            <w:r>
-              <w:t>{{</w:t>
-            </w:r>
-            <w:r>
-              <w:rPr>
-                <w:sz w:val="16"/>
-              </w:rPr>
-              <w:t>h.dist_ha</w:t>
-            </w:r>
-            <w:r>
-              <w:t>}}</w:t>
-            </w:r>
-          </w:p>
-        </w:tc>
-        <w:tc>
-          <w:tcPr>
-            <w:tcW w:w="1417" w:type="dxa"/>
-          </w:tcPr>
-          <w:p>
-            <w:r>
-              <w:t>{{</w:t>
-            </w:r>
-            <w:r>
-              <w:rPr>
-                <w:sz w:val="16"/>
-              </w:rPr>
-              <w:t>h.dist_da</w:t>
-            </w:r>
-            <w:r>
-              <w:t>}}</w:t>
-            </w:r>
-          </w:p>
-        </w:tc>
-        <w:tc>
-          <w:tcPr>
-            <w:tcW w:w="1417" w:type="dxa"/>
-          </w:tcPr>
-          <w:p>
-            <w:r>
-              <w:t>{{</w:t>
-            </w:r>
-            <w:r>
-              <w:rPr>
-                <w:sz w:val="16"/>
-              </w:rPr>
-              <w:t>h.angle_dha</w:t>
-            </w:r>
-            <w:r>
-              <w:t>}}</w:t>
-            </w:r>
-          </w:p>
-        </w:tc>
-      </w:tr>
-      <w:tr>
-        <w:tc>
-          <w:tcPr>
-            <w:tcW w:w="2268" w:type="dxa"/>
-          </w:tcPr>
-          <w:p>
-            <w:r>
-              <w:t xml:space="preserve">{%tr </w:t>
-            </w:r>
-            <w:r>
-              <w:rPr>
-                <w:sz w:val="16"/>
-                <w:szCs w:val="20"/>
-              </w:rPr>
-              <w:t xml:space="preserve">endfor </w:t>
-            </w:r>
-            <w:r>
-              <w:t>%}</w:t>
-            </w:r>
-          </w:p>
-        </w:tc>
-        <w:tc>
-          <w:tcPr>
-            <w:tcW w:w="1417" w:type="dxa"/>
-          </w:tcPr>
-          <w:p/>
-        </w:tc>
-        <w:tc>
-          <w:tcPr>
-            <w:tcW w:w="1417" w:type="dxa"/>
-          </w:tcPr>
-          <w:p/>
-        </w:tc>
-        <w:tc>
-          <w:tcPr>
-            <w:tcW w:w="1417" w:type="dxa"/>
-          </w:tcPr>
-          <w:p/>
-        </w:tc>
-        <w:tc>
-          <w:tcPr>
-            <w:tcW w:w="1417" w:type="dxa"/>
-          </w:tcPr>
-          <w:p/>
-        </w:tc>
-      </w:tr>
-    </w:tbl>
-    <w:p>
-      <w:pPr>
-        <w:rPr>
-          <w:sz w:val="16"/>
-        </w:rPr>
-      </w:pPr>
-      <w:r>
-        <w:rPr>
-          <w:sz w:val="16"/>
-        </w:rPr>
-        <w:t xml:space="preserve">{%if </w:t>
-      </w:r>
-      <w:r>
-        <w:rPr>
-          <w:color w:val="70AD47" w:themeColor="accent6"/>
-          <w:sz w:val="16"/>
-        </w:rPr>
-        <w:t>hydrogen_sym</w:t>
-      </w:r>
-      <w:r>
-        <w:rPr>
-          <w:color w:val="70AD47" w:themeColor="accent6"/>
-          <w:sz w:val="16"/>
-        </w:rPr>
-        <w:t>m</w:t>
-      </w:r>
-      <w:r>
-        <w:rPr>
-          <w:color w:val="70AD47" w:themeColor="accent6"/>
-          <w:sz w:val="16"/>
-        </w:rPr>
-        <w:t>info</w:t>
-      </w:r>
-      <w:r>
-        <w:rPr>
-          <w:sz w:val="16"/>
-        </w:rPr>
-        <w:t>%}{{hydrogen_sy</w:t>
-      </w:r>
-      <w:r>
-        <w:rPr>
-          <w:sz w:val="16"/>
-        </w:rPr>
-        <w:t>m</w:t>
-      </w:r>
-      <w:r>
-        <w:rPr>
-          <w:sz w:val="16"/>
-        </w:rPr>
-        <w:t>minfo}}{%</w:t>
-      </w:r>
-      <w:r>
-        <w:rPr>
-          <w:color w:val="70AD47" w:themeColor="accent6"/>
-          <w:sz w:val="16"/>
-        </w:rPr>
-        <w:t>endif</w:t>
-      </w:r>
-      <w:r>
-        <w:rPr>
-          <w:sz w:val="16"/>
-        </w:rPr>
-        <w:t>%}</w:t>
-      </w:r>
-      <w:r>
-        <w:rPr>
-          <w:szCs w:val="28"/>
-        </w:rPr>
-        <w:t>{%</w:t>
-      </w:r>
-      <w:r>
-        <w:rPr>
-          <w:color w:val="FFC000" w:themeColor="accent4"/>
-          <w:szCs w:val="28"/>
-        </w:rPr>
-        <w:t>endif</w:t>
-      </w:r>
-      <w:r>
-        <w:rPr>
-          <w:szCs w:val="28"/>
-        </w:rPr>
-        <w:t>%}</w:t>
-      </w:r>
     </w:p>
     <w:sectPr>
       <w:type w:val="continuous"/>

</xml_diff>